<commit_message>
Solucion Taller MSDOS word y pdf
</commit_message>
<xml_diff>
--- a/SolucionTuNombreTallerMSDOS.docx
+++ b/SolucionTuNombreTallerMSDOS.docx
@@ -2,7 +2,3052 @@
 <file path=word/document.xml><?xml version="1.0" encoding="utf-8"?>
 <w:document xmlns:wpc="http://schemas.microsoft.com/office/word/2010/wordprocessingCanvas" xmlns:cx="http://schemas.microsoft.com/office/drawing/2014/chartex" xmlns:cx1="http://schemas.microsoft.com/office/drawing/2015/9/8/chartex" xmlns:cx2="http://schemas.microsoft.com/office/drawing/2015/10/21/chartex" xmlns:cx3="http://schemas.microsoft.com/office/drawing/2016/5/9/chartex" xmlns:cx4="http://schemas.microsoft.com/office/drawing/2016/5/10/chartex" xmlns:cx5="http://schemas.microsoft.com/office/drawing/2016/5/11/chartex" xmlns:cx6="http://schemas.microsoft.com/office/drawing/2016/5/12/chartex" xmlns:cx7="http://schemas.microsoft.com/office/drawing/2016/5/13/chartex" xmlns:cx8="http://schemas.microsoft.com/office/drawing/2016/5/14/chartex" xmlns:mc="http://schemas.openxmlformats.org/markup-compatibility/2006" xmlns:aink="http://schemas.microsoft.com/office/drawing/2016/ink" xmlns:am3d="http://schemas.microsoft.com/office/drawing/2017/model3d" xmlns:o="urn:schemas-microsoft-com:office:office" xmlns:oel="http://schemas.microsoft.com/office/2019/extlst" xmlns:r="http://schemas.openxmlformats.org/officeDocument/2006/relationships" xmlns:m="http://schemas.openxmlformats.org/officeDocument/2006/math" xmlns:v="urn:schemas-microsoft-com:vml" xmlns:wp14="http://schemas.microsoft.com/office/word/2010/wordprocessingDrawing" xmlns:wp="http://schemas.openxmlformats.org/drawingml/2006/wordprocessingDrawing" xmlns:w10="urn:schemas-microsoft-com:office:word" xmlns:w="http://schemas.openxmlformats.org/wordprocessingml/2006/main" xmlns:w14="http://schemas.microsoft.com/office/word/2010/wordml" xmlns:w15="http://schemas.microsoft.com/office/word/2012/wordml" xmlns:w16cex="http://schemas.microsoft.com/office/word/2018/wordml/cex" xmlns:w16cid="http://schemas.microsoft.com/office/word/2016/wordml/cid" xmlns:w16="http://schemas.microsoft.com/office/word/2018/wordml" xmlns:w16du="http://schemas.microsoft.com/office/word/2023/wordml/word16du" xmlns:w16sdtdh="http://schemas.microsoft.com/office/word/2020/wordml/sdtdatahash" xmlns:w16sdtfl="http://schemas.microsoft.com/office/word/2024/wordml/sdtformatlock" xmlns:w16se="http://schemas.microsoft.com/office/word/2015/wordml/symex" xmlns:wpg="http://schemas.microsoft.com/office/word/2010/wordprocessingGroup" xmlns:wpi="http://schemas.microsoft.com/office/word/2010/wordprocessingInk" xmlns:wne="http://schemas.microsoft.com/office/word/2006/wordml" xmlns:wps="http://schemas.microsoft.com/office/word/2010/wordprocessingShape" mc:Ignorable="w14 w15 w16se w16cid w16 w16cex w16sdtdh w16sdtfl w16du wp14">
   <w:body>
-    <w:p/>
+    <w:p>
+      <w:pPr>
+        <w:rPr>
+          <w:sz w:val="52"/>
+          <w:szCs w:val="52"/>
+        </w:rPr>
+      </w:pPr>
+      <w:r>
+        <w:rPr>
+          <w:sz w:val="52"/>
+          <w:szCs w:val="52"/>
+        </w:rPr>
+        <w:t>Taller #1: Prompt Hacker Style</w:t>
+      </w:r>
+    </w:p>
+    <w:p>
+      <w:pPr>
+        <w:rPr>
+          <w:noProof/>
+        </w:rPr>
+      </w:pPr>
+      <w:r>
+        <w:rPr>
+          <w:noProof/>
+        </w:rPr>
+        <w:t xml:space="preserve">Promt: </w:t>
+      </w:r>
+      <w:r>
+        <w:rPr>
+          <w:noProof/>
+        </w:rPr>
+        <w:t>prompt $e[32m%USERNAME%$e[0m@$e[32m%USERDOMAIN%$e[0m $e[31m[$d $t]$e[0m $e[34m:$p$g$e[0m</w:t>
+      </w:r>
+    </w:p>
+    <w:p>
+      <w:pPr>
+        <w:rPr>
+          <w:sz w:val="52"/>
+          <w:szCs w:val="52"/>
+        </w:rPr>
+      </w:pPr>
+      <w:r>
+        <w:rPr>
+          <w:noProof/>
+        </w:rPr>
+        <w:drawing>
+          <wp:inline distT="0" distB="0" distL="0" distR="0" wp14:anchorId="58AF5430" wp14:editId="309B3E6C">
+            <wp:extent cx="5612130" cy="1310640"/>
+            <wp:effectExtent l="0" t="0" r="7620" b="3810"/>
+            <wp:docPr id="589518057" name="Imagen 1" descr="Texto&#10;&#10;El contenido generado por IA puede ser incorrecto."/>
+            <wp:cNvGraphicFramePr>
+              <a:graphicFrameLocks xmlns:a="http://schemas.openxmlformats.org/drawingml/2006/main" noChangeAspect="1"/>
+            </wp:cNvGraphicFramePr>
+            <a:graphic xmlns:a="http://schemas.openxmlformats.org/drawingml/2006/main">
+              <a:graphicData uri="http://schemas.openxmlformats.org/drawingml/2006/picture">
+                <pic:pic xmlns:pic="http://schemas.openxmlformats.org/drawingml/2006/picture">
+                  <pic:nvPicPr>
+                    <pic:cNvPr id="589518057" name="Imagen 1" descr="Texto&#10;&#10;El contenido generado por IA puede ser incorrecto."/>
+                    <pic:cNvPicPr/>
+                  </pic:nvPicPr>
+                  <pic:blipFill rotWithShape="1">
+                    <a:blip r:embed="rId4"/>
+                    <a:srcRect b="74219"/>
+                    <a:stretch>
+                      <a:fillRect/>
+                    </a:stretch>
+                  </pic:blipFill>
+                  <pic:spPr bwMode="auto">
+                    <a:xfrm>
+                      <a:off x="0" y="0"/>
+                      <a:ext cx="5612130" cy="1310640"/>
+                    </a:xfrm>
+                    <a:prstGeom prst="rect">
+                      <a:avLst/>
+                    </a:prstGeom>
+                    <a:ln>
+                      <a:noFill/>
+                    </a:ln>
+                    <a:extLst>
+                      <a:ext uri="{53640926-AAD7-44D8-BBD7-CCE9431645EC}">
+                        <a14:shadowObscured xmlns:a14="http://schemas.microsoft.com/office/drawing/2010/main"/>
+                      </a:ext>
+                    </a:extLst>
+                  </pic:spPr>
+                </pic:pic>
+              </a:graphicData>
+            </a:graphic>
+          </wp:inline>
+        </w:drawing>
+      </w:r>
+    </w:p>
+    <w:p>
+      <w:pPr>
+        <w:rPr>
+          <w:sz w:val="52"/>
+          <w:szCs w:val="52"/>
+        </w:rPr>
+      </w:pPr>
+    </w:p>
+    <w:p>
+      <w:pPr>
+        <w:rPr>
+          <w:sz w:val="52"/>
+          <w:szCs w:val="52"/>
+        </w:rPr>
+      </w:pPr>
+    </w:p>
+    <w:p>
+      <w:pPr>
+        <w:rPr>
+          <w:sz w:val="52"/>
+          <w:szCs w:val="52"/>
+        </w:rPr>
+      </w:pPr>
+    </w:p>
+    <w:p>
+      <w:pPr>
+        <w:rPr>
+          <w:sz w:val="52"/>
+          <w:szCs w:val="52"/>
+        </w:rPr>
+      </w:pPr>
+    </w:p>
+    <w:p>
+      <w:pPr>
+        <w:rPr>
+          <w:sz w:val="52"/>
+          <w:szCs w:val="52"/>
+        </w:rPr>
+      </w:pPr>
+    </w:p>
+    <w:p>
+      <w:pPr>
+        <w:rPr>
+          <w:sz w:val="52"/>
+          <w:szCs w:val="52"/>
+        </w:rPr>
+      </w:pPr>
+    </w:p>
+    <w:p>
+      <w:pPr>
+        <w:rPr>
+          <w:sz w:val="52"/>
+          <w:szCs w:val="52"/>
+        </w:rPr>
+      </w:pPr>
+    </w:p>
+    <w:p>
+      <w:pPr>
+        <w:rPr>
+          <w:sz w:val="52"/>
+          <w:szCs w:val="52"/>
+        </w:rPr>
+      </w:pPr>
+    </w:p>
+    <w:p>
+      <w:pPr>
+        <w:rPr>
+          <w:sz w:val="52"/>
+          <w:szCs w:val="52"/>
+        </w:rPr>
+      </w:pPr>
+    </w:p>
+    <w:p>
+      <w:pPr>
+        <w:rPr>
+          <w:sz w:val="22"/>
+          <w:szCs w:val="22"/>
+        </w:rPr>
+      </w:pPr>
+    </w:p>
+    <w:p>
+      <w:pPr>
+        <w:rPr>
+          <w:sz w:val="22"/>
+          <w:szCs w:val="22"/>
+        </w:rPr>
+      </w:pPr>
+    </w:p>
+    <w:p>
+      <w:pPr>
+        <w:rPr>
+          <w:sz w:val="22"/>
+          <w:szCs w:val="22"/>
+        </w:rPr>
+      </w:pPr>
+      <w:r>
+        <w:rPr>
+          <w:sz w:val="22"/>
+          <w:szCs w:val="22"/>
+        </w:rPr>
+        <w:lastRenderedPageBreak/>
+        <w:t>dir</w:t>
+      </w:r>
+    </w:p>
+    <w:p>
+      <w:pPr>
+        <w:rPr>
+          <w:sz w:val="52"/>
+          <w:szCs w:val="52"/>
+        </w:rPr>
+      </w:pPr>
+      <w:r>
+        <w:rPr>
+          <w:noProof/>
+          <w:sz w:val="52"/>
+          <w:szCs w:val="52"/>
+        </w:rPr>
+        <w:drawing>
+          <wp:inline distT="0" distB="0" distL="0" distR="0" wp14:anchorId="464816A5" wp14:editId="0965F4BD">
+            <wp:extent cx="3870960" cy="2927967"/>
+            <wp:effectExtent l="0" t="0" r="0" b="6350"/>
+            <wp:docPr id="1471080430" name="Imagen 1" descr="Texto&#10;&#10;El contenido generado por IA puede ser incorrecto."/>
+            <wp:cNvGraphicFramePr>
+              <a:graphicFrameLocks xmlns:a="http://schemas.openxmlformats.org/drawingml/2006/main" noChangeAspect="1"/>
+            </wp:cNvGraphicFramePr>
+            <a:graphic xmlns:a="http://schemas.openxmlformats.org/drawingml/2006/main">
+              <a:graphicData uri="http://schemas.openxmlformats.org/drawingml/2006/picture">
+                <pic:pic xmlns:pic="http://schemas.openxmlformats.org/drawingml/2006/picture">
+                  <pic:nvPicPr>
+                    <pic:cNvPr id="1471080430" name="Imagen 1" descr="Texto&#10;&#10;El contenido generado por IA puede ser incorrecto."/>
+                    <pic:cNvPicPr/>
+                  </pic:nvPicPr>
+                  <pic:blipFill>
+                    <a:blip r:embed="rId5"/>
+                    <a:stretch>
+                      <a:fillRect/>
+                    </a:stretch>
+                  </pic:blipFill>
+                  <pic:spPr>
+                    <a:xfrm>
+                      <a:off x="0" y="0"/>
+                      <a:ext cx="3880525" cy="2935202"/>
+                    </a:xfrm>
+                    <a:prstGeom prst="rect">
+                      <a:avLst/>
+                    </a:prstGeom>
+                  </pic:spPr>
+                </pic:pic>
+              </a:graphicData>
+            </a:graphic>
+          </wp:inline>
+        </w:drawing>
+      </w:r>
+    </w:p>
+    <w:p>
+      <w:pPr>
+        <w:rPr>
+          <w:sz w:val="22"/>
+          <w:szCs w:val="22"/>
+        </w:rPr>
+      </w:pPr>
+      <w:r>
+        <w:rPr>
+          <w:sz w:val="22"/>
+          <w:szCs w:val="22"/>
+        </w:rPr>
+        <w:t>dir /s</w:t>
+      </w:r>
+    </w:p>
+    <w:p>
+      <w:pPr>
+        <w:rPr>
+          <w:sz w:val="52"/>
+          <w:szCs w:val="52"/>
+        </w:rPr>
+      </w:pPr>
+      <w:r>
+        <w:rPr>
+          <w:noProof/>
+        </w:rPr>
+        <w:drawing>
+          <wp:inline distT="0" distB="0" distL="0" distR="0" wp14:anchorId="6CB9AC91" wp14:editId="63FF6597">
+            <wp:extent cx="3811404" cy="3452603"/>
+            <wp:effectExtent l="0" t="0" r="0" b="0"/>
+            <wp:docPr id="890312348" name="Imagen 1" descr="Texto&#10;&#10;El contenido generado por IA puede ser incorrecto."/>
+            <wp:cNvGraphicFramePr>
+              <a:graphicFrameLocks xmlns:a="http://schemas.openxmlformats.org/drawingml/2006/main" noChangeAspect="1"/>
+            </wp:cNvGraphicFramePr>
+            <a:graphic xmlns:a="http://schemas.openxmlformats.org/drawingml/2006/main">
+              <a:graphicData uri="http://schemas.openxmlformats.org/drawingml/2006/picture">
+                <pic:pic xmlns:pic="http://schemas.openxmlformats.org/drawingml/2006/picture">
+                  <pic:nvPicPr>
+                    <pic:cNvPr id="890312348" name="Imagen 1" descr="Texto&#10;&#10;El contenido generado por IA puede ser incorrecto."/>
+                    <pic:cNvPicPr/>
+                  </pic:nvPicPr>
+                  <pic:blipFill>
+                    <a:blip r:embed="rId6"/>
+                    <a:stretch>
+                      <a:fillRect/>
+                    </a:stretch>
+                  </pic:blipFill>
+                  <pic:spPr>
+                    <a:xfrm>
+                      <a:off x="0" y="0"/>
+                      <a:ext cx="3814664" cy="3455556"/>
+                    </a:xfrm>
+                    <a:prstGeom prst="rect">
+                      <a:avLst/>
+                    </a:prstGeom>
+                  </pic:spPr>
+                </pic:pic>
+              </a:graphicData>
+            </a:graphic>
+          </wp:inline>
+        </w:drawing>
+      </w:r>
+    </w:p>
+    <w:p>
+      <w:pPr>
+        <w:rPr>
+          <w:sz w:val="22"/>
+          <w:szCs w:val="22"/>
+        </w:rPr>
+      </w:pPr>
+      <w:r>
+        <w:rPr>
+          <w:sz w:val="22"/>
+          <w:szCs w:val="22"/>
+        </w:rPr>
+        <w:lastRenderedPageBreak/>
+        <w:t>dir /s /b *.jpg &gt; imagenes.txt</w:t>
+      </w:r>
+      <w:r>
+        <w:rPr>
+          <w:noProof/>
+        </w:rPr>
+        <w:drawing>
+          <wp:inline distT="0" distB="0" distL="0" distR="0" wp14:anchorId="1E83A87B" wp14:editId="3D884EB2">
+            <wp:extent cx="5612130" cy="1364615"/>
+            <wp:effectExtent l="0" t="0" r="7620" b="6985"/>
+            <wp:docPr id="1518557113" name="Imagen 1" descr="Texto&#10;&#10;El contenido generado por IA puede ser incorrecto."/>
+            <wp:cNvGraphicFramePr>
+              <a:graphicFrameLocks xmlns:a="http://schemas.openxmlformats.org/drawingml/2006/main" noChangeAspect="1"/>
+            </wp:cNvGraphicFramePr>
+            <a:graphic xmlns:a="http://schemas.openxmlformats.org/drawingml/2006/main">
+              <a:graphicData uri="http://schemas.openxmlformats.org/drawingml/2006/picture">
+                <pic:pic xmlns:pic="http://schemas.openxmlformats.org/drawingml/2006/picture">
+                  <pic:nvPicPr>
+                    <pic:cNvPr id="1518557113" name="Imagen 1" descr="Texto&#10;&#10;El contenido generado por IA puede ser incorrecto."/>
+                    <pic:cNvPicPr/>
+                  </pic:nvPicPr>
+                  <pic:blipFill>
+                    <a:blip r:embed="rId7"/>
+                    <a:stretch>
+                      <a:fillRect/>
+                    </a:stretch>
+                  </pic:blipFill>
+                  <pic:spPr>
+                    <a:xfrm>
+                      <a:off x="0" y="0"/>
+                      <a:ext cx="5612130" cy="1364615"/>
+                    </a:xfrm>
+                    <a:prstGeom prst="rect">
+                      <a:avLst/>
+                    </a:prstGeom>
+                  </pic:spPr>
+                </pic:pic>
+              </a:graphicData>
+            </a:graphic>
+          </wp:inline>
+        </w:drawing>
+      </w:r>
+    </w:p>
+    <w:p>
+      <w:pPr>
+        <w:rPr>
+          <w:sz w:val="22"/>
+          <w:szCs w:val="22"/>
+        </w:rPr>
+      </w:pPr>
+      <w:r>
+        <w:rPr>
+          <w:sz w:val="22"/>
+          <w:szCs w:val="22"/>
+        </w:rPr>
+        <w:t>dir /s /b *.jpg</w:t>
+      </w:r>
+    </w:p>
+    <w:p>
+      <w:pPr>
+        <w:rPr>
+          <w:sz w:val="22"/>
+          <w:szCs w:val="22"/>
+        </w:rPr>
+      </w:pPr>
+      <w:r>
+        <w:rPr>
+          <w:noProof/>
+        </w:rPr>
+        <w:drawing>
+          <wp:inline distT="0" distB="0" distL="0" distR="0" wp14:anchorId="3C7F1C4A" wp14:editId="656E7520">
+            <wp:extent cx="3055620" cy="5871090"/>
+            <wp:effectExtent l="0" t="0" r="0" b="0"/>
+            <wp:docPr id="485540222" name="Imagen 1" descr="Diagrama&#10;&#10;El contenido generado por IA puede ser incorrecto."/>
+            <wp:cNvGraphicFramePr>
+              <a:graphicFrameLocks xmlns:a="http://schemas.openxmlformats.org/drawingml/2006/main" noChangeAspect="1"/>
+            </wp:cNvGraphicFramePr>
+            <a:graphic xmlns:a="http://schemas.openxmlformats.org/drawingml/2006/main">
+              <a:graphicData uri="http://schemas.openxmlformats.org/drawingml/2006/picture">
+                <pic:pic xmlns:pic="http://schemas.openxmlformats.org/drawingml/2006/picture">
+                  <pic:nvPicPr>
+                    <pic:cNvPr id="485540222" name="Imagen 1" descr="Diagrama&#10;&#10;El contenido generado por IA puede ser incorrecto."/>
+                    <pic:cNvPicPr/>
+                  </pic:nvPicPr>
+                  <pic:blipFill>
+                    <a:blip r:embed="rId8"/>
+                    <a:stretch>
+                      <a:fillRect/>
+                    </a:stretch>
+                  </pic:blipFill>
+                  <pic:spPr>
+                    <a:xfrm>
+                      <a:off x="0" y="0"/>
+                      <a:ext cx="3059558" cy="5878657"/>
+                    </a:xfrm>
+                    <a:prstGeom prst="rect">
+                      <a:avLst/>
+                    </a:prstGeom>
+                  </pic:spPr>
+                </pic:pic>
+              </a:graphicData>
+            </a:graphic>
+          </wp:inline>
+        </w:drawing>
+      </w:r>
+    </w:p>
+    <w:p>
+      <w:pPr>
+        <w:rPr>
+          <w:sz w:val="52"/>
+          <w:szCs w:val="52"/>
+        </w:rPr>
+      </w:pPr>
+      <w:r>
+        <w:rPr>
+          <w:sz w:val="52"/>
+          <w:szCs w:val="52"/>
+        </w:rPr>
+        <w:lastRenderedPageBreak/>
+        <w:t>Taller #2: Exploradores de Archivos — Dominando el Comando dir</w:t>
+      </w:r>
+    </w:p>
+    <w:p>
+      <w:pPr>
+        <w:rPr>
+          <w:b/>
+          <w:bCs/>
+          <w:sz w:val="22"/>
+          <w:szCs w:val="22"/>
+        </w:rPr>
+      </w:pPr>
+      <w:r>
+        <w:rPr>
+          <w:b/>
+          <w:bCs/>
+          <w:sz w:val="22"/>
+          <w:szCs w:val="22"/>
+        </w:rPr>
+        <w:t>Operación 1: Explorador de lo Desconocido</w:t>
+      </w:r>
+    </w:p>
+    <w:p>
+      <w:pPr>
+        <w:rPr>
+          <w:sz w:val="22"/>
+          <w:szCs w:val="22"/>
+        </w:rPr>
+      </w:pPr>
+      <w:r>
+        <w:rPr>
+          <w:sz w:val="22"/>
+          <w:szCs w:val="22"/>
+        </w:rPr>
+        <w:t>dir</w:t>
+      </w:r>
+    </w:p>
+    <w:p>
+      <w:pPr>
+        <w:rPr>
+          <w:sz w:val="22"/>
+          <w:szCs w:val="22"/>
+        </w:rPr>
+      </w:pPr>
+      <w:r>
+        <w:rPr>
+          <w:sz w:val="22"/>
+          <w:szCs w:val="22"/>
+        </w:rPr>
+        <w:drawing>
+          <wp:inline distT="0" distB="0" distL="0" distR="0" wp14:anchorId="352C67B1" wp14:editId="1FE3B4B8">
+            <wp:extent cx="3185371" cy="2775577"/>
+            <wp:effectExtent l="0" t="0" r="0" b="6350"/>
+            <wp:docPr id="611435259" name="Imagen 1"/>
+            <wp:cNvGraphicFramePr>
+              <a:graphicFrameLocks xmlns:a="http://schemas.openxmlformats.org/drawingml/2006/main" noChangeAspect="1"/>
+            </wp:cNvGraphicFramePr>
+            <a:graphic xmlns:a="http://schemas.openxmlformats.org/drawingml/2006/main">
+              <a:graphicData uri="http://schemas.openxmlformats.org/drawingml/2006/picture">
+                <pic:pic xmlns:pic="http://schemas.openxmlformats.org/drawingml/2006/picture">
+                  <pic:nvPicPr>
+                    <pic:cNvPr id="611435259" name=""/>
+                    <pic:cNvPicPr/>
+                  </pic:nvPicPr>
+                  <pic:blipFill>
+                    <a:blip r:embed="rId9"/>
+                    <a:stretch>
+                      <a:fillRect/>
+                    </a:stretch>
+                  </pic:blipFill>
+                  <pic:spPr>
+                    <a:xfrm>
+                      <a:off x="0" y="0"/>
+                      <a:ext cx="3191356" cy="2780792"/>
+                    </a:xfrm>
+                    <a:prstGeom prst="rect">
+                      <a:avLst/>
+                    </a:prstGeom>
+                  </pic:spPr>
+                </pic:pic>
+              </a:graphicData>
+            </a:graphic>
+          </wp:inline>
+        </w:drawing>
+      </w:r>
+    </w:p>
+    <w:p>
+      <w:pPr>
+        <w:rPr>
+          <w:sz w:val="22"/>
+          <w:szCs w:val="22"/>
+        </w:rPr>
+      </w:pPr>
+      <w:r>
+        <w:rPr>
+          <w:sz w:val="22"/>
+          <w:szCs w:val="22"/>
+        </w:rPr>
+        <w:t>dir /s</w:t>
+      </w:r>
+    </w:p>
+    <w:p>
+      <w:pPr>
+        <w:rPr>
+          <w:sz w:val="22"/>
+          <w:szCs w:val="22"/>
+        </w:rPr>
+      </w:pPr>
+      <w:r>
+        <w:rPr>
+          <w:sz w:val="22"/>
+          <w:szCs w:val="22"/>
+        </w:rPr>
+        <w:drawing>
+          <wp:inline distT="0" distB="0" distL="0" distR="0" wp14:anchorId="7129EEDD" wp14:editId="28E853C6">
+            <wp:extent cx="1223404" cy="3319754"/>
+            <wp:effectExtent l="0" t="0" r="0" b="0"/>
+            <wp:docPr id="153537626" name="Imagen 1" descr="Imagen en blanco y negro&#10;&#10;El contenido generado por IA puede ser incorrecto."/>
+            <wp:cNvGraphicFramePr>
+              <a:graphicFrameLocks xmlns:a="http://schemas.openxmlformats.org/drawingml/2006/main" noChangeAspect="1"/>
+            </wp:cNvGraphicFramePr>
+            <a:graphic xmlns:a="http://schemas.openxmlformats.org/drawingml/2006/main">
+              <a:graphicData uri="http://schemas.openxmlformats.org/drawingml/2006/picture">
+                <pic:pic xmlns:pic="http://schemas.openxmlformats.org/drawingml/2006/picture">
+                  <pic:nvPicPr>
+                    <pic:cNvPr id="153537626" name="Imagen 1" descr="Imagen en blanco y negro&#10;&#10;El contenido generado por IA puede ser incorrecto."/>
+                    <pic:cNvPicPr/>
+                  </pic:nvPicPr>
+                  <pic:blipFill>
+                    <a:blip r:embed="rId10"/>
+                    <a:stretch>
+                      <a:fillRect/>
+                    </a:stretch>
+                  </pic:blipFill>
+                  <pic:spPr>
+                    <a:xfrm>
+                      <a:off x="0" y="0"/>
+                      <a:ext cx="1227698" cy="3331407"/>
+                    </a:xfrm>
+                    <a:prstGeom prst="rect">
+                      <a:avLst/>
+                    </a:prstGeom>
+                  </pic:spPr>
+                </pic:pic>
+              </a:graphicData>
+            </a:graphic>
+          </wp:inline>
+        </w:drawing>
+      </w:r>
+    </w:p>
+    <w:p>
+      <w:pPr>
+        <w:rPr>
+          <w:b/>
+          <w:bCs/>
+          <w:sz w:val="22"/>
+          <w:szCs w:val="22"/>
+        </w:rPr>
+      </w:pPr>
+      <w:r>
+        <w:rPr>
+          <w:b/>
+          <w:bCs/>
+          <w:sz w:val="22"/>
+          <w:szCs w:val="22"/>
+        </w:rPr>
+        <w:lastRenderedPageBreak/>
+        <w:t>Operación 2: Búsqueda y Rescate de Archivos Perdidos</w:t>
+      </w:r>
+    </w:p>
+    <w:p>
+      <w:pPr>
+        <w:rPr>
+          <w:sz w:val="22"/>
+          <w:szCs w:val="22"/>
+        </w:rPr>
+      </w:pPr>
+      <w:r>
+        <w:rPr>
+          <w:sz w:val="22"/>
+          <w:szCs w:val="22"/>
+        </w:rPr>
+        <w:t>dir /s /b *.txt &gt; archivos_rescatados.txt</w:t>
+      </w:r>
+    </w:p>
+    <w:p>
+      <w:pPr>
+        <w:rPr>
+          <w:sz w:val="22"/>
+          <w:szCs w:val="22"/>
+        </w:rPr>
+      </w:pPr>
+      <w:r>
+        <w:rPr>
+          <w:sz w:val="22"/>
+          <w:szCs w:val="22"/>
+        </w:rPr>
+        <w:t>dir /s /b *.txt /o:-d &gt; archivos_rescatados.txt</w:t>
+      </w:r>
+    </w:p>
+    <w:p>
+      <w:pPr>
+        <w:rPr>
+          <w:sz w:val="22"/>
+          <w:szCs w:val="22"/>
+        </w:rPr>
+      </w:pPr>
+      <w:r>
+        <w:rPr>
+          <w:sz w:val="22"/>
+          <w:szCs w:val="22"/>
+        </w:rPr>
+        <w:t>notepad archivos_rescatados.txt</w:t>
+      </w:r>
+    </w:p>
+    <w:p>
+      <w:pPr>
+        <w:rPr>
+          <w:sz w:val="22"/>
+          <w:szCs w:val="22"/>
+        </w:rPr>
+      </w:pPr>
+      <w:r>
+        <w:rPr>
+          <w:noProof/>
+        </w:rPr>
+        <w:drawing>
+          <wp:inline distT="0" distB="0" distL="0" distR="0" wp14:anchorId="33E27E41" wp14:editId="62DC2F01">
+            <wp:extent cx="3674639" cy="2450592"/>
+            <wp:effectExtent l="0" t="0" r="2540" b="6985"/>
+            <wp:docPr id="1748763959" name="Imagen 1" descr="Texto&#10;&#10;El contenido generado por IA puede ser incorrecto."/>
+            <wp:cNvGraphicFramePr>
+              <a:graphicFrameLocks xmlns:a="http://schemas.openxmlformats.org/drawingml/2006/main" noChangeAspect="1"/>
+            </wp:cNvGraphicFramePr>
+            <a:graphic xmlns:a="http://schemas.openxmlformats.org/drawingml/2006/main">
+              <a:graphicData uri="http://schemas.openxmlformats.org/drawingml/2006/picture">
+                <pic:pic xmlns:pic="http://schemas.openxmlformats.org/drawingml/2006/picture">
+                  <pic:nvPicPr>
+                    <pic:cNvPr id="1748763959" name="Imagen 1" descr="Texto&#10;&#10;El contenido generado por IA puede ser incorrecto."/>
+                    <pic:cNvPicPr/>
+                  </pic:nvPicPr>
+                  <pic:blipFill>
+                    <a:blip r:embed="rId11"/>
+                    <a:stretch>
+                      <a:fillRect/>
+                    </a:stretch>
+                  </pic:blipFill>
+                  <pic:spPr>
+                    <a:xfrm>
+                      <a:off x="0" y="0"/>
+                      <a:ext cx="3680871" cy="2454748"/>
+                    </a:xfrm>
+                    <a:prstGeom prst="rect">
+                      <a:avLst/>
+                    </a:prstGeom>
+                  </pic:spPr>
+                </pic:pic>
+              </a:graphicData>
+            </a:graphic>
+          </wp:inline>
+        </w:drawing>
+      </w:r>
+    </w:p>
+    <w:p>
+      <w:pPr>
+        <w:rPr>
+          <w:b/>
+          <w:bCs/>
+          <w:sz w:val="22"/>
+          <w:szCs w:val="22"/>
+        </w:rPr>
+      </w:pPr>
+      <w:r>
+        <w:rPr>
+          <w:b/>
+          <w:bCs/>
+          <w:sz w:val="22"/>
+          <w:szCs w:val="22"/>
+        </w:rPr>
+        <w:t>Operación 3: Creación de un Señuelo y Confusión del Enemigo</w:t>
+      </w:r>
+    </w:p>
+    <w:p>
+      <w:pPr>
+        <w:rPr>
+          <w:sz w:val="22"/>
+          <w:szCs w:val="22"/>
+        </w:rPr>
+      </w:pPr>
+      <w:r>
+        <w:rPr>
+          <w:sz w:val="22"/>
+          <w:szCs w:val="22"/>
+        </w:rPr>
+        <w:t>copy archivos_rescatados.txt trampa.txt</w:t>
+      </w:r>
+    </w:p>
+    <w:p>
+      <w:pPr>
+        <w:rPr>
+          <w:sz w:val="22"/>
+          <w:szCs w:val="22"/>
+        </w:rPr>
+      </w:pPr>
+      <w:r>
+        <w:rPr>
+          <w:sz w:val="22"/>
+          <w:szCs w:val="22"/>
+        </w:rPr>
+        <w:drawing>
+          <wp:inline distT="0" distB="0" distL="0" distR="0" wp14:anchorId="15B51D91" wp14:editId="226DF738">
+            <wp:extent cx="4967020" cy="494004"/>
+            <wp:effectExtent l="0" t="0" r="0" b="1905"/>
+            <wp:docPr id="33839144" name="Imagen 1"/>
+            <wp:cNvGraphicFramePr>
+              <a:graphicFrameLocks xmlns:a="http://schemas.openxmlformats.org/drawingml/2006/main" noChangeAspect="1"/>
+            </wp:cNvGraphicFramePr>
+            <a:graphic xmlns:a="http://schemas.openxmlformats.org/drawingml/2006/main">
+              <a:graphicData uri="http://schemas.openxmlformats.org/drawingml/2006/picture">
+                <pic:pic xmlns:pic="http://schemas.openxmlformats.org/drawingml/2006/picture">
+                  <pic:nvPicPr>
+                    <pic:cNvPr id="33839144" name=""/>
+                    <pic:cNvPicPr/>
+                  </pic:nvPicPr>
+                  <pic:blipFill>
+                    <a:blip r:embed="rId12"/>
+                    <a:stretch>
+                      <a:fillRect/>
+                    </a:stretch>
+                  </pic:blipFill>
+                  <pic:spPr>
+                    <a:xfrm>
+                      <a:off x="0" y="0"/>
+                      <a:ext cx="4995006" cy="496787"/>
+                    </a:xfrm>
+                    <a:prstGeom prst="rect">
+                      <a:avLst/>
+                    </a:prstGeom>
+                  </pic:spPr>
+                </pic:pic>
+              </a:graphicData>
+            </a:graphic>
+          </wp:inline>
+        </w:drawing>
+      </w:r>
+    </w:p>
+    <w:p>
+      <w:pPr>
+        <w:rPr>
+          <w:b/>
+          <w:bCs/>
+          <w:sz w:val="22"/>
+          <w:szCs w:val="22"/>
+        </w:rPr>
+      </w:pPr>
+      <w:r>
+        <w:rPr>
+          <w:b/>
+          <w:bCs/>
+          <w:sz w:val="22"/>
+          <w:szCs w:val="22"/>
+        </w:rPr>
+        <w:t>Operación 4: Maestro del Camuflaje</w:t>
+      </w:r>
+    </w:p>
+    <w:p>
+      <w:pPr>
+        <w:rPr>
+          <w:sz w:val="22"/>
+          <w:szCs w:val="22"/>
+        </w:rPr>
+      </w:pPr>
+      <w:r>
+        <w:rPr>
+          <w:sz w:val="22"/>
+          <w:szCs w:val="22"/>
+        </w:rPr>
+        <w:drawing>
+          <wp:inline distT="0" distB="0" distL="0" distR="0" wp14:anchorId="42C9922B" wp14:editId="76773A85">
+            <wp:extent cx="4107552" cy="2670048"/>
+            <wp:effectExtent l="0" t="0" r="7620" b="0"/>
+            <wp:docPr id="845037498" name="Imagen 1" descr="Texto&#10;&#10;El contenido generado por IA puede ser incorrecto."/>
+            <wp:cNvGraphicFramePr>
+              <a:graphicFrameLocks xmlns:a="http://schemas.openxmlformats.org/drawingml/2006/main" noChangeAspect="1"/>
+            </wp:cNvGraphicFramePr>
+            <a:graphic xmlns:a="http://schemas.openxmlformats.org/drawingml/2006/main">
+              <a:graphicData uri="http://schemas.openxmlformats.org/drawingml/2006/picture">
+                <pic:pic xmlns:pic="http://schemas.openxmlformats.org/drawingml/2006/picture">
+                  <pic:nvPicPr>
+                    <pic:cNvPr id="845037498" name="Imagen 1" descr="Texto&#10;&#10;El contenido generado por IA puede ser incorrecto."/>
+                    <pic:cNvPicPr/>
+                  </pic:nvPicPr>
+                  <pic:blipFill>
+                    <a:blip r:embed="rId13"/>
+                    <a:stretch>
+                      <a:fillRect/>
+                    </a:stretch>
+                  </pic:blipFill>
+                  <pic:spPr>
+                    <a:xfrm>
+                      <a:off x="0" y="0"/>
+                      <a:ext cx="4109095" cy="2671051"/>
+                    </a:xfrm>
+                    <a:prstGeom prst="rect">
+                      <a:avLst/>
+                    </a:prstGeom>
+                  </pic:spPr>
+                </pic:pic>
+              </a:graphicData>
+            </a:graphic>
+          </wp:inline>
+        </w:drawing>
+      </w:r>
+    </w:p>
+    <w:p>
+      <w:pPr>
+        <w:rPr>
+          <w:b/>
+          <w:bCs/>
+          <w:sz w:val="22"/>
+          <w:szCs w:val="22"/>
+        </w:rPr>
+      </w:pPr>
+      <w:r>
+        <w:rPr>
+          <w:b/>
+          <w:bCs/>
+          <w:sz w:val="22"/>
+          <w:szCs w:val="22"/>
+        </w:rPr>
+        <w:lastRenderedPageBreak/>
+        <w:t>2. CHDIR (o CD): Cambiar de Directorio</w:t>
+      </w:r>
+    </w:p>
+    <w:p>
+      <w:pPr>
+        <w:rPr>
+          <w:sz w:val="22"/>
+          <w:szCs w:val="22"/>
+        </w:rPr>
+      </w:pPr>
+      <w:r>
+        <w:rPr>
+          <w:sz w:val="22"/>
+          <w:szCs w:val="22"/>
+        </w:rPr>
+        <w:drawing>
+          <wp:inline distT="0" distB="0" distL="0" distR="0" wp14:anchorId="6EBF0F56" wp14:editId="474BB5DC">
+            <wp:extent cx="6103964" cy="1953158"/>
+            <wp:effectExtent l="0" t="0" r="0" b="9525"/>
+            <wp:docPr id="1134412771" name="Imagen 1" descr="Texto&#10;&#10;El contenido generado por IA puede ser incorrecto."/>
+            <wp:cNvGraphicFramePr>
+              <a:graphicFrameLocks xmlns:a="http://schemas.openxmlformats.org/drawingml/2006/main" noChangeAspect="1"/>
+            </wp:cNvGraphicFramePr>
+            <a:graphic xmlns:a="http://schemas.openxmlformats.org/drawingml/2006/main">
+              <a:graphicData uri="http://schemas.openxmlformats.org/drawingml/2006/picture">
+                <pic:pic xmlns:pic="http://schemas.openxmlformats.org/drawingml/2006/picture">
+                  <pic:nvPicPr>
+                    <pic:cNvPr id="1134412771" name="Imagen 1" descr="Texto&#10;&#10;El contenido generado por IA puede ser incorrecto."/>
+                    <pic:cNvPicPr/>
+                  </pic:nvPicPr>
+                  <pic:blipFill>
+                    <a:blip r:embed="rId14"/>
+                    <a:stretch>
+                      <a:fillRect/>
+                    </a:stretch>
+                  </pic:blipFill>
+                  <pic:spPr>
+                    <a:xfrm>
+                      <a:off x="0" y="0"/>
+                      <a:ext cx="6110726" cy="1955322"/>
+                    </a:xfrm>
+                    <a:prstGeom prst="rect">
+                      <a:avLst/>
+                    </a:prstGeom>
+                  </pic:spPr>
+                </pic:pic>
+              </a:graphicData>
+            </a:graphic>
+          </wp:inline>
+        </w:drawing>
+      </w:r>
+    </w:p>
+    <w:p>
+      <w:pPr>
+        <w:rPr>
+          <w:b/>
+          <w:bCs/>
+          <w:sz w:val="22"/>
+          <w:szCs w:val="22"/>
+        </w:rPr>
+      </w:pPr>
+      <w:r>
+        <w:rPr>
+          <w:b/>
+          <w:bCs/>
+          <w:sz w:val="22"/>
+          <w:szCs w:val="22"/>
+        </w:rPr>
+        <w:t>3. MKDIR (o MD): Tu Constructor de Carpetas Personal</w:t>
+      </w:r>
+    </w:p>
+    <w:p>
+      <w:pPr>
+        <w:rPr>
+          <w:sz w:val="22"/>
+          <w:szCs w:val="22"/>
+        </w:rPr>
+      </w:pPr>
+      <w:r>
+        <w:rPr>
+          <w:sz w:val="22"/>
+          <w:szCs w:val="22"/>
+        </w:rPr>
+        <w:drawing>
+          <wp:inline distT="0" distB="0" distL="0" distR="0" wp14:anchorId="61AC03EC" wp14:editId="598FD64C">
+            <wp:extent cx="6035335" cy="4016045"/>
+            <wp:effectExtent l="0" t="0" r="3810" b="3810"/>
+            <wp:docPr id="274993598" name="Imagen 1" descr="Texto&#10;&#10;El contenido generado por IA puede ser incorrecto."/>
+            <wp:cNvGraphicFramePr>
+              <a:graphicFrameLocks xmlns:a="http://schemas.openxmlformats.org/drawingml/2006/main" noChangeAspect="1"/>
+            </wp:cNvGraphicFramePr>
+            <a:graphic xmlns:a="http://schemas.openxmlformats.org/drawingml/2006/main">
+              <a:graphicData uri="http://schemas.openxmlformats.org/drawingml/2006/picture">
+                <pic:pic xmlns:pic="http://schemas.openxmlformats.org/drawingml/2006/picture">
+                  <pic:nvPicPr>
+                    <pic:cNvPr id="274993598" name="Imagen 1" descr="Texto&#10;&#10;El contenido generado por IA puede ser incorrecto."/>
+                    <pic:cNvPicPr/>
+                  </pic:nvPicPr>
+                  <pic:blipFill>
+                    <a:blip r:embed="rId15"/>
+                    <a:stretch>
+                      <a:fillRect/>
+                    </a:stretch>
+                  </pic:blipFill>
+                  <pic:spPr>
+                    <a:xfrm>
+                      <a:off x="0" y="0"/>
+                      <a:ext cx="6040135" cy="4019239"/>
+                    </a:xfrm>
+                    <a:prstGeom prst="rect">
+                      <a:avLst/>
+                    </a:prstGeom>
+                  </pic:spPr>
+                </pic:pic>
+              </a:graphicData>
+            </a:graphic>
+          </wp:inline>
+        </w:drawing>
+      </w:r>
+    </w:p>
+    <w:p>
+      <w:pPr>
+        <w:rPr>
+          <w:sz w:val="22"/>
+          <w:szCs w:val="22"/>
+        </w:rPr>
+      </w:pPr>
+    </w:p>
+    <w:p>
+      <w:pPr>
+        <w:rPr>
+          <w:sz w:val="22"/>
+          <w:szCs w:val="22"/>
+        </w:rPr>
+      </w:pPr>
+    </w:p>
+    <w:p>
+      <w:pPr>
+        <w:rPr>
+          <w:sz w:val="22"/>
+          <w:szCs w:val="22"/>
+        </w:rPr>
+      </w:pPr>
+    </w:p>
+    <w:p>
+      <w:pPr>
+        <w:rPr>
+          <w:sz w:val="22"/>
+          <w:szCs w:val="22"/>
+        </w:rPr>
+      </w:pPr>
+    </w:p>
+    <w:p>
+      <w:pPr>
+        <w:rPr>
+          <w:sz w:val="22"/>
+          <w:szCs w:val="22"/>
+        </w:rPr>
+      </w:pPr>
+    </w:p>
+    <w:p>
+      <w:pPr>
+        <w:rPr>
+          <w:b/>
+          <w:bCs/>
+          <w:sz w:val="22"/>
+          <w:szCs w:val="22"/>
+        </w:rPr>
+      </w:pPr>
+      <w:r>
+        <w:rPr>
+          <w:b/>
+          <w:bCs/>
+          <w:sz w:val="22"/>
+          <w:szCs w:val="22"/>
+        </w:rPr>
+        <w:lastRenderedPageBreak/>
+        <w:t>4. RMDIR (o RD): Elimina Carpetas</w:t>
+      </w:r>
+    </w:p>
+    <w:p>
+      <w:pPr>
+        <w:rPr>
+          <w:sz w:val="22"/>
+          <w:szCs w:val="22"/>
+        </w:rPr>
+      </w:pPr>
+      <w:r>
+        <w:rPr>
+          <w:sz w:val="22"/>
+          <w:szCs w:val="22"/>
+        </w:rPr>
+        <w:drawing>
+          <wp:inline distT="0" distB="0" distL="0" distR="0" wp14:anchorId="7957FA50" wp14:editId="411FAA23">
+            <wp:extent cx="5612130" cy="2460625"/>
+            <wp:effectExtent l="0" t="0" r="7620" b="0"/>
+            <wp:docPr id="702972076" name="Imagen 1" descr="Texto&#10;&#10;El contenido generado por IA puede ser incorrecto."/>
+            <wp:cNvGraphicFramePr>
+              <a:graphicFrameLocks xmlns:a="http://schemas.openxmlformats.org/drawingml/2006/main" noChangeAspect="1"/>
+            </wp:cNvGraphicFramePr>
+            <a:graphic xmlns:a="http://schemas.openxmlformats.org/drawingml/2006/main">
+              <a:graphicData uri="http://schemas.openxmlformats.org/drawingml/2006/picture">
+                <pic:pic xmlns:pic="http://schemas.openxmlformats.org/drawingml/2006/picture">
+                  <pic:nvPicPr>
+                    <pic:cNvPr id="702972076" name="Imagen 1" descr="Texto&#10;&#10;El contenido generado por IA puede ser incorrecto."/>
+                    <pic:cNvPicPr/>
+                  </pic:nvPicPr>
+                  <pic:blipFill>
+                    <a:blip r:embed="rId16"/>
+                    <a:stretch>
+                      <a:fillRect/>
+                    </a:stretch>
+                  </pic:blipFill>
+                  <pic:spPr>
+                    <a:xfrm>
+                      <a:off x="0" y="0"/>
+                      <a:ext cx="5612130" cy="2460625"/>
+                    </a:xfrm>
+                    <a:prstGeom prst="rect">
+                      <a:avLst/>
+                    </a:prstGeom>
+                  </pic:spPr>
+                </pic:pic>
+              </a:graphicData>
+            </a:graphic>
+          </wp:inline>
+        </w:drawing>
+      </w:r>
+    </w:p>
+    <w:p>
+      <w:pPr>
+        <w:rPr>
+          <w:b/>
+          <w:bCs/>
+          <w:sz w:val="22"/>
+          <w:szCs w:val="22"/>
+        </w:rPr>
+      </w:pPr>
+      <w:r>
+        <w:rPr>
+          <w:b/>
+          <w:bCs/>
+          <w:sz w:val="22"/>
+          <w:szCs w:val="22"/>
+        </w:rPr>
+        <w:t>5. COPY: Copiar Archivos</w:t>
+      </w:r>
+    </w:p>
+    <w:p>
+      <w:pPr>
+        <w:rPr>
+          <w:sz w:val="22"/>
+          <w:szCs w:val="22"/>
+        </w:rPr>
+      </w:pPr>
+      <w:r>
+        <w:rPr>
+          <w:sz w:val="22"/>
+          <w:szCs w:val="22"/>
+        </w:rPr>
+        <w:drawing>
+          <wp:inline distT="0" distB="0" distL="0" distR="0" wp14:anchorId="483C047D" wp14:editId="2B13F134">
+            <wp:extent cx="5612130" cy="2061845"/>
+            <wp:effectExtent l="0" t="0" r="7620" b="0"/>
+            <wp:docPr id="975390421" name="Imagen 1" descr="Texto&#10;&#10;El contenido generado por IA puede ser incorrecto."/>
+            <wp:cNvGraphicFramePr>
+              <a:graphicFrameLocks xmlns:a="http://schemas.openxmlformats.org/drawingml/2006/main" noChangeAspect="1"/>
+            </wp:cNvGraphicFramePr>
+            <a:graphic xmlns:a="http://schemas.openxmlformats.org/drawingml/2006/main">
+              <a:graphicData uri="http://schemas.openxmlformats.org/drawingml/2006/picture">
+                <pic:pic xmlns:pic="http://schemas.openxmlformats.org/drawingml/2006/picture">
+                  <pic:nvPicPr>
+                    <pic:cNvPr id="975390421" name="Imagen 1" descr="Texto&#10;&#10;El contenido generado por IA puede ser incorrecto."/>
+                    <pic:cNvPicPr/>
+                  </pic:nvPicPr>
+                  <pic:blipFill>
+                    <a:blip r:embed="rId17"/>
+                    <a:stretch>
+                      <a:fillRect/>
+                    </a:stretch>
+                  </pic:blipFill>
+                  <pic:spPr>
+                    <a:xfrm>
+                      <a:off x="0" y="0"/>
+                      <a:ext cx="5612130" cy="2061845"/>
+                    </a:xfrm>
+                    <a:prstGeom prst="rect">
+                      <a:avLst/>
+                    </a:prstGeom>
+                  </pic:spPr>
+                </pic:pic>
+              </a:graphicData>
+            </a:graphic>
+          </wp:inline>
+        </w:drawing>
+      </w:r>
+    </w:p>
+    <w:p>
+      <w:pPr>
+        <w:rPr>
+          <w:sz w:val="22"/>
+          <w:szCs w:val="22"/>
+        </w:rPr>
+      </w:pPr>
+    </w:p>
+    <w:p>
+      <w:pPr>
+        <w:rPr>
+          <w:sz w:val="22"/>
+          <w:szCs w:val="22"/>
+        </w:rPr>
+      </w:pPr>
+    </w:p>
+    <w:p>
+      <w:pPr>
+        <w:rPr>
+          <w:sz w:val="22"/>
+          <w:szCs w:val="22"/>
+        </w:rPr>
+      </w:pPr>
+    </w:p>
+    <w:p>
+      <w:pPr>
+        <w:rPr>
+          <w:sz w:val="22"/>
+          <w:szCs w:val="22"/>
+        </w:rPr>
+      </w:pPr>
+    </w:p>
+    <w:p>
+      <w:pPr>
+        <w:rPr>
+          <w:sz w:val="22"/>
+          <w:szCs w:val="22"/>
+        </w:rPr>
+      </w:pPr>
+    </w:p>
+    <w:p>
+      <w:pPr>
+        <w:rPr>
+          <w:sz w:val="22"/>
+          <w:szCs w:val="22"/>
+        </w:rPr>
+      </w:pPr>
+    </w:p>
+    <w:p>
+      <w:pPr>
+        <w:rPr>
+          <w:sz w:val="22"/>
+          <w:szCs w:val="22"/>
+        </w:rPr>
+      </w:pPr>
+    </w:p>
+    <w:p>
+      <w:pPr>
+        <w:rPr>
+          <w:sz w:val="22"/>
+          <w:szCs w:val="22"/>
+        </w:rPr>
+      </w:pPr>
+    </w:p>
+    <w:p>
+      <w:pPr>
+        <w:rPr>
+          <w:sz w:val="22"/>
+          <w:szCs w:val="22"/>
+        </w:rPr>
+      </w:pPr>
+    </w:p>
+    <w:p>
+      <w:pPr>
+        <w:rPr>
+          <w:sz w:val="22"/>
+          <w:szCs w:val="22"/>
+        </w:rPr>
+      </w:pPr>
+    </w:p>
+    <w:p>
+      <w:pPr>
+        <w:rPr>
+          <w:b/>
+          <w:bCs/>
+          <w:sz w:val="22"/>
+          <w:szCs w:val="22"/>
+        </w:rPr>
+      </w:pPr>
+      <w:r>
+        <w:rPr>
+          <w:b/>
+          <w:bCs/>
+          <w:sz w:val="22"/>
+          <w:szCs w:val="22"/>
+        </w:rPr>
+        <w:lastRenderedPageBreak/>
+        <w:t>Taller #3: Rescatar los Archivos</w:t>
+      </w:r>
+    </w:p>
+    <w:p>
+      <w:pPr>
+        <w:rPr>
+          <w:b/>
+          <w:bCs/>
+          <w:sz w:val="22"/>
+          <w:szCs w:val="22"/>
+        </w:rPr>
+      </w:pPr>
+      <w:r>
+        <w:rPr>
+          <w:b/>
+          <w:bCs/>
+          <w:sz w:val="22"/>
+          <w:szCs w:val="22"/>
+        </w:rPr>
+        <w:t>Operación 1: Preparativos</w:t>
+      </w:r>
+    </w:p>
+    <w:p>
+      <w:pPr>
+        <w:rPr>
+          <w:sz w:val="22"/>
+          <w:szCs w:val="22"/>
+        </w:rPr>
+      </w:pPr>
+      <w:r>
+        <w:rPr>
+          <w:sz w:val="22"/>
+          <w:szCs w:val="22"/>
+        </w:rPr>
+        <w:drawing>
+          <wp:inline distT="0" distB="0" distL="0" distR="0" wp14:anchorId="6DDA4D02" wp14:editId="39CD74BC">
+            <wp:extent cx="3767328" cy="953128"/>
+            <wp:effectExtent l="0" t="0" r="5080" b="0"/>
+            <wp:docPr id="168897475" name="Imagen 1" descr="Texto&#10;&#10;El contenido generado por IA puede ser incorrecto."/>
+            <wp:cNvGraphicFramePr>
+              <a:graphicFrameLocks xmlns:a="http://schemas.openxmlformats.org/drawingml/2006/main" noChangeAspect="1"/>
+            </wp:cNvGraphicFramePr>
+            <a:graphic xmlns:a="http://schemas.openxmlformats.org/drawingml/2006/main">
+              <a:graphicData uri="http://schemas.openxmlformats.org/drawingml/2006/picture">
+                <pic:pic xmlns:pic="http://schemas.openxmlformats.org/drawingml/2006/picture">
+                  <pic:nvPicPr>
+                    <pic:cNvPr id="168897475" name="Imagen 1" descr="Texto&#10;&#10;El contenido generado por IA puede ser incorrecto."/>
+                    <pic:cNvPicPr/>
+                  </pic:nvPicPr>
+                  <pic:blipFill>
+                    <a:blip r:embed="rId18"/>
+                    <a:stretch>
+                      <a:fillRect/>
+                    </a:stretch>
+                  </pic:blipFill>
+                  <pic:spPr>
+                    <a:xfrm>
+                      <a:off x="0" y="0"/>
+                      <a:ext cx="3818346" cy="966036"/>
+                    </a:xfrm>
+                    <a:prstGeom prst="rect">
+                      <a:avLst/>
+                    </a:prstGeom>
+                  </pic:spPr>
+                </pic:pic>
+              </a:graphicData>
+            </a:graphic>
+          </wp:inline>
+        </w:drawing>
+      </w:r>
+    </w:p>
+    <w:p>
+      <w:pPr>
+        <w:rPr>
+          <w:b/>
+          <w:bCs/>
+          <w:sz w:val="22"/>
+          <w:szCs w:val="22"/>
+        </w:rPr>
+      </w:pPr>
+      <w:r>
+        <w:rPr>
+          <w:b/>
+          <w:bCs/>
+          <w:sz w:val="22"/>
+          <w:szCs w:val="22"/>
+        </w:rPr>
+        <w:t>Operación 2: Creando un Refugio Seguro</w:t>
+      </w:r>
+    </w:p>
+    <w:p>
+      <w:pPr>
+        <w:rPr>
+          <w:sz w:val="22"/>
+          <w:szCs w:val="22"/>
+        </w:rPr>
+      </w:pPr>
+      <w:r>
+        <w:rPr>
+          <w:sz w:val="22"/>
+          <w:szCs w:val="22"/>
+        </w:rPr>
+        <w:drawing>
+          <wp:inline distT="0" distB="0" distL="0" distR="0" wp14:anchorId="3921FAB4" wp14:editId="00F728E8">
+            <wp:extent cx="3840480" cy="1797265"/>
+            <wp:effectExtent l="0" t="0" r="7620" b="0"/>
+            <wp:docPr id="823321859" name="Imagen 1" descr="Texto&#10;&#10;El contenido generado por IA puede ser incorrecto."/>
+            <wp:cNvGraphicFramePr>
+              <a:graphicFrameLocks xmlns:a="http://schemas.openxmlformats.org/drawingml/2006/main" noChangeAspect="1"/>
+            </wp:cNvGraphicFramePr>
+            <a:graphic xmlns:a="http://schemas.openxmlformats.org/drawingml/2006/main">
+              <a:graphicData uri="http://schemas.openxmlformats.org/drawingml/2006/picture">
+                <pic:pic xmlns:pic="http://schemas.openxmlformats.org/drawingml/2006/picture">
+                  <pic:nvPicPr>
+                    <pic:cNvPr id="823321859" name="Imagen 1" descr="Texto&#10;&#10;El contenido generado por IA puede ser incorrecto."/>
+                    <pic:cNvPicPr/>
+                  </pic:nvPicPr>
+                  <pic:blipFill>
+                    <a:blip r:embed="rId19"/>
+                    <a:stretch>
+                      <a:fillRect/>
+                    </a:stretch>
+                  </pic:blipFill>
+                  <pic:spPr>
+                    <a:xfrm>
+                      <a:off x="0" y="0"/>
+                      <a:ext cx="3866843" cy="1809602"/>
+                    </a:xfrm>
+                    <a:prstGeom prst="rect">
+                      <a:avLst/>
+                    </a:prstGeom>
+                  </pic:spPr>
+                </pic:pic>
+              </a:graphicData>
+            </a:graphic>
+          </wp:inline>
+        </w:drawing>
+      </w:r>
+    </w:p>
+    <w:p>
+      <w:pPr>
+        <w:rPr>
+          <w:b/>
+          <w:bCs/>
+          <w:sz w:val="22"/>
+          <w:szCs w:val="22"/>
+        </w:rPr>
+      </w:pPr>
+      <w:r>
+        <w:rPr>
+          <w:b/>
+          <w:bCs/>
+          <w:sz w:val="22"/>
+          <w:szCs w:val="22"/>
+        </w:rPr>
+        <w:t>Operación 3: Diversión en la Confusión</w:t>
+      </w:r>
+    </w:p>
+    <w:p>
+      <w:pPr>
+        <w:rPr>
+          <w:sz w:val="22"/>
+          <w:szCs w:val="22"/>
+        </w:rPr>
+      </w:pPr>
+      <w:r>
+        <w:rPr>
+          <w:sz w:val="22"/>
+          <w:szCs w:val="22"/>
+        </w:rPr>
+        <w:drawing>
+          <wp:inline distT="0" distB="0" distL="0" distR="0" wp14:anchorId="5B868EF7" wp14:editId="3E6B7523">
+            <wp:extent cx="3833164" cy="1272516"/>
+            <wp:effectExtent l="0" t="0" r="0" b="4445"/>
+            <wp:docPr id="236749903" name="Imagen 1" descr="Texto&#10;&#10;El contenido generado por IA puede ser incorrecto."/>
+            <wp:cNvGraphicFramePr>
+              <a:graphicFrameLocks xmlns:a="http://schemas.openxmlformats.org/drawingml/2006/main" noChangeAspect="1"/>
+            </wp:cNvGraphicFramePr>
+            <a:graphic xmlns:a="http://schemas.openxmlformats.org/drawingml/2006/main">
+              <a:graphicData uri="http://schemas.openxmlformats.org/drawingml/2006/picture">
+                <pic:pic xmlns:pic="http://schemas.openxmlformats.org/drawingml/2006/picture">
+                  <pic:nvPicPr>
+                    <pic:cNvPr id="236749903" name="Imagen 1" descr="Texto&#10;&#10;El contenido generado por IA puede ser incorrecto."/>
+                    <pic:cNvPicPr/>
+                  </pic:nvPicPr>
+                  <pic:blipFill>
+                    <a:blip r:embed="rId20"/>
+                    <a:stretch>
+                      <a:fillRect/>
+                    </a:stretch>
+                  </pic:blipFill>
+                  <pic:spPr>
+                    <a:xfrm>
+                      <a:off x="0" y="0"/>
+                      <a:ext cx="3853745" cy="1279348"/>
+                    </a:xfrm>
+                    <a:prstGeom prst="rect">
+                      <a:avLst/>
+                    </a:prstGeom>
+                  </pic:spPr>
+                </pic:pic>
+              </a:graphicData>
+            </a:graphic>
+          </wp:inline>
+        </w:drawing>
+      </w:r>
+    </w:p>
+    <w:p>
+      <w:pPr>
+        <w:rPr>
+          <w:b/>
+          <w:bCs/>
+          <w:sz w:val="22"/>
+          <w:szCs w:val="22"/>
+        </w:rPr>
+      </w:pPr>
+      <w:r>
+        <w:rPr>
+          <w:b/>
+          <w:bCs/>
+          <w:sz w:val="22"/>
+          <w:szCs w:val="22"/>
+        </w:rPr>
+        <w:t>Operación 4: Misión Especial</w:t>
+      </w:r>
+    </w:p>
+    <w:p>
+      <w:pPr>
+        <w:rPr>
+          <w:sz w:val="22"/>
+          <w:szCs w:val="22"/>
+        </w:rPr>
+      </w:pPr>
+      <w:r>
+        <w:rPr>
+          <w:sz w:val="22"/>
+          <w:szCs w:val="22"/>
+        </w:rPr>
+        <w:drawing>
+          <wp:inline distT="0" distB="0" distL="0" distR="0" wp14:anchorId="6E4092E6" wp14:editId="705B20CE">
+            <wp:extent cx="2408680" cy="1915388"/>
+            <wp:effectExtent l="0" t="0" r="0" b="8890"/>
+            <wp:docPr id="746477520" name="Imagen 1" descr="Texto&#10;&#10;El contenido generado por IA puede ser incorrecto."/>
+            <wp:cNvGraphicFramePr>
+              <a:graphicFrameLocks xmlns:a="http://schemas.openxmlformats.org/drawingml/2006/main" noChangeAspect="1"/>
+            </wp:cNvGraphicFramePr>
+            <a:graphic xmlns:a="http://schemas.openxmlformats.org/drawingml/2006/main">
+              <a:graphicData uri="http://schemas.openxmlformats.org/drawingml/2006/picture">
+                <pic:pic xmlns:pic="http://schemas.openxmlformats.org/drawingml/2006/picture">
+                  <pic:nvPicPr>
+                    <pic:cNvPr id="746477520" name="Imagen 1" descr="Texto&#10;&#10;El contenido generado por IA puede ser incorrecto."/>
+                    <pic:cNvPicPr/>
+                  </pic:nvPicPr>
+                  <pic:blipFill>
+                    <a:blip r:embed="rId21"/>
+                    <a:stretch>
+                      <a:fillRect/>
+                    </a:stretch>
+                  </pic:blipFill>
+                  <pic:spPr>
+                    <a:xfrm>
+                      <a:off x="0" y="0"/>
+                      <a:ext cx="2414562" cy="1920066"/>
+                    </a:xfrm>
+                    <a:prstGeom prst="rect">
+                      <a:avLst/>
+                    </a:prstGeom>
+                  </pic:spPr>
+                </pic:pic>
+              </a:graphicData>
+            </a:graphic>
+          </wp:inline>
+        </w:drawing>
+      </w:r>
+    </w:p>
+    <w:p>
+      <w:pPr>
+        <w:rPr>
+          <w:sz w:val="22"/>
+          <w:szCs w:val="22"/>
+        </w:rPr>
+      </w:pPr>
+    </w:p>
+    <w:p>
+      <w:pPr>
+        <w:rPr>
+          <w:b/>
+          <w:bCs/>
+          <w:sz w:val="22"/>
+          <w:szCs w:val="22"/>
+        </w:rPr>
+      </w:pPr>
+      <w:r>
+        <w:rPr>
+          <w:b/>
+          <w:bCs/>
+          <w:sz w:val="22"/>
+          <w:szCs w:val="22"/>
+        </w:rPr>
+        <w:lastRenderedPageBreak/>
+        <w:t>6. MOVE: Mover Archivos</w:t>
+      </w:r>
+    </w:p>
+    <w:p>
+      <w:pPr>
+        <w:rPr>
+          <w:sz w:val="22"/>
+          <w:szCs w:val="22"/>
+        </w:rPr>
+      </w:pPr>
+      <w:r>
+        <w:rPr>
+          <w:sz w:val="22"/>
+          <w:szCs w:val="22"/>
+        </w:rPr>
+        <w:drawing>
+          <wp:inline distT="0" distB="0" distL="0" distR="0" wp14:anchorId="64ED349A" wp14:editId="777C5119">
+            <wp:extent cx="5612130" cy="2172970"/>
+            <wp:effectExtent l="0" t="0" r="7620" b="0"/>
+            <wp:docPr id="2021175326" name="Imagen 1" descr="Texto&#10;&#10;El contenido generado por IA puede ser incorrecto."/>
+            <wp:cNvGraphicFramePr>
+              <a:graphicFrameLocks xmlns:a="http://schemas.openxmlformats.org/drawingml/2006/main" noChangeAspect="1"/>
+            </wp:cNvGraphicFramePr>
+            <a:graphic xmlns:a="http://schemas.openxmlformats.org/drawingml/2006/main">
+              <a:graphicData uri="http://schemas.openxmlformats.org/drawingml/2006/picture">
+                <pic:pic xmlns:pic="http://schemas.openxmlformats.org/drawingml/2006/picture">
+                  <pic:nvPicPr>
+                    <pic:cNvPr id="2021175326" name="Imagen 1" descr="Texto&#10;&#10;El contenido generado por IA puede ser incorrecto."/>
+                    <pic:cNvPicPr/>
+                  </pic:nvPicPr>
+                  <pic:blipFill>
+                    <a:blip r:embed="rId22"/>
+                    <a:stretch>
+                      <a:fillRect/>
+                    </a:stretch>
+                  </pic:blipFill>
+                  <pic:spPr>
+                    <a:xfrm>
+                      <a:off x="0" y="0"/>
+                      <a:ext cx="5612130" cy="2172970"/>
+                    </a:xfrm>
+                    <a:prstGeom prst="rect">
+                      <a:avLst/>
+                    </a:prstGeom>
+                  </pic:spPr>
+                </pic:pic>
+              </a:graphicData>
+            </a:graphic>
+          </wp:inline>
+        </w:drawing>
+      </w:r>
+    </w:p>
+    <w:p>
+      <w:pPr>
+        <w:rPr>
+          <w:b/>
+          <w:bCs/>
+          <w:sz w:val="22"/>
+          <w:szCs w:val="22"/>
+        </w:rPr>
+      </w:pPr>
+      <w:r>
+        <w:rPr>
+          <w:b/>
+          <w:bCs/>
+          <w:sz w:val="22"/>
+          <w:szCs w:val="22"/>
+        </w:rPr>
+        <w:t>7. DEL: Eliminar Archivos</w:t>
+      </w:r>
+    </w:p>
+    <w:p>
+      <w:pPr>
+        <w:rPr>
+          <w:sz w:val="22"/>
+          <w:szCs w:val="22"/>
+        </w:rPr>
+      </w:pPr>
+      <w:r>
+        <w:rPr>
+          <w:sz w:val="22"/>
+          <w:szCs w:val="22"/>
+        </w:rPr>
+        <w:drawing>
+          <wp:inline distT="0" distB="0" distL="0" distR="0" wp14:anchorId="4A8BB562" wp14:editId="7BB8F4CE">
+            <wp:extent cx="5612130" cy="2997200"/>
+            <wp:effectExtent l="0" t="0" r="7620" b="0"/>
+            <wp:docPr id="423885706" name="Imagen 1" descr="Texto&#10;&#10;El contenido generado por IA puede ser incorrecto."/>
+            <wp:cNvGraphicFramePr>
+              <a:graphicFrameLocks xmlns:a="http://schemas.openxmlformats.org/drawingml/2006/main" noChangeAspect="1"/>
+            </wp:cNvGraphicFramePr>
+            <a:graphic xmlns:a="http://schemas.openxmlformats.org/drawingml/2006/main">
+              <a:graphicData uri="http://schemas.openxmlformats.org/drawingml/2006/picture">
+                <pic:pic xmlns:pic="http://schemas.openxmlformats.org/drawingml/2006/picture">
+                  <pic:nvPicPr>
+                    <pic:cNvPr id="423885706" name="Imagen 1" descr="Texto&#10;&#10;El contenido generado por IA puede ser incorrecto."/>
+                    <pic:cNvPicPr/>
+                  </pic:nvPicPr>
+                  <pic:blipFill>
+                    <a:blip r:embed="rId23"/>
+                    <a:stretch>
+                      <a:fillRect/>
+                    </a:stretch>
+                  </pic:blipFill>
+                  <pic:spPr>
+                    <a:xfrm>
+                      <a:off x="0" y="0"/>
+                      <a:ext cx="5612130" cy="2997200"/>
+                    </a:xfrm>
+                    <a:prstGeom prst="rect">
+                      <a:avLst/>
+                    </a:prstGeom>
+                  </pic:spPr>
+                </pic:pic>
+              </a:graphicData>
+            </a:graphic>
+          </wp:inline>
+        </w:drawing>
+      </w:r>
+    </w:p>
+    <w:p>
+      <w:pPr>
+        <w:rPr>
+          <w:b/>
+          <w:bCs/>
+          <w:sz w:val="22"/>
+          <w:szCs w:val="22"/>
+        </w:rPr>
+      </w:pPr>
+    </w:p>
+    <w:p>
+      <w:pPr>
+        <w:rPr>
+          <w:b/>
+          <w:bCs/>
+          <w:sz w:val="22"/>
+          <w:szCs w:val="22"/>
+        </w:rPr>
+      </w:pPr>
+    </w:p>
+    <w:p>
+      <w:pPr>
+        <w:rPr>
+          <w:b/>
+          <w:bCs/>
+          <w:sz w:val="22"/>
+          <w:szCs w:val="22"/>
+        </w:rPr>
+      </w:pPr>
+    </w:p>
+    <w:p>
+      <w:pPr>
+        <w:rPr>
+          <w:b/>
+          <w:bCs/>
+          <w:sz w:val="22"/>
+          <w:szCs w:val="22"/>
+        </w:rPr>
+      </w:pPr>
+    </w:p>
+    <w:p>
+      <w:pPr>
+        <w:rPr>
+          <w:b/>
+          <w:bCs/>
+          <w:sz w:val="22"/>
+          <w:szCs w:val="22"/>
+        </w:rPr>
+      </w:pPr>
+    </w:p>
+    <w:p>
+      <w:pPr>
+        <w:rPr>
+          <w:b/>
+          <w:bCs/>
+          <w:sz w:val="22"/>
+          <w:szCs w:val="22"/>
+        </w:rPr>
+      </w:pPr>
+    </w:p>
+    <w:p>
+      <w:pPr>
+        <w:rPr>
+          <w:b/>
+          <w:bCs/>
+          <w:sz w:val="22"/>
+          <w:szCs w:val="22"/>
+        </w:rPr>
+      </w:pPr>
+    </w:p>
+    <w:p>
+      <w:pPr>
+        <w:rPr>
+          <w:b/>
+          <w:bCs/>
+          <w:sz w:val="22"/>
+          <w:szCs w:val="22"/>
+        </w:rPr>
+      </w:pPr>
+      <w:r>
+        <w:rPr>
+          <w:b/>
+          <w:bCs/>
+          <w:sz w:val="22"/>
+          <w:szCs w:val="22"/>
+        </w:rPr>
+        <w:lastRenderedPageBreak/>
+        <w:t>8. REN: Renombrar Archivos</w:t>
+      </w:r>
+    </w:p>
+    <w:p>
+      <w:pPr>
+        <w:rPr>
+          <w:sz w:val="22"/>
+          <w:szCs w:val="22"/>
+        </w:rPr>
+      </w:pPr>
+      <w:r>
+        <w:rPr>
+          <w:sz w:val="22"/>
+          <w:szCs w:val="22"/>
+        </w:rPr>
+        <w:drawing>
+          <wp:inline distT="0" distB="0" distL="0" distR="0" wp14:anchorId="4FD324A5" wp14:editId="3523FEA5">
+            <wp:extent cx="5574182" cy="4367641"/>
+            <wp:effectExtent l="0" t="0" r="7620" b="0"/>
+            <wp:docPr id="628814346" name="Imagen 1"/>
+            <wp:cNvGraphicFramePr>
+              <a:graphicFrameLocks xmlns:a="http://schemas.openxmlformats.org/drawingml/2006/main" noChangeAspect="1"/>
+            </wp:cNvGraphicFramePr>
+            <a:graphic xmlns:a="http://schemas.openxmlformats.org/drawingml/2006/main">
+              <a:graphicData uri="http://schemas.openxmlformats.org/drawingml/2006/picture">
+                <pic:pic xmlns:pic="http://schemas.openxmlformats.org/drawingml/2006/picture">
+                  <pic:nvPicPr>
+                    <pic:cNvPr id="628814346" name=""/>
+                    <pic:cNvPicPr/>
+                  </pic:nvPicPr>
+                  <pic:blipFill>
+                    <a:blip r:embed="rId24"/>
+                    <a:stretch>
+                      <a:fillRect/>
+                    </a:stretch>
+                  </pic:blipFill>
+                  <pic:spPr>
+                    <a:xfrm>
+                      <a:off x="0" y="0"/>
+                      <a:ext cx="5590448" cy="4380387"/>
+                    </a:xfrm>
+                    <a:prstGeom prst="rect">
+                      <a:avLst/>
+                    </a:prstGeom>
+                  </pic:spPr>
+                </pic:pic>
+              </a:graphicData>
+            </a:graphic>
+          </wp:inline>
+        </w:drawing>
+      </w:r>
+    </w:p>
+    <w:p>
+      <w:pPr>
+        <w:rPr>
+          <w:sz w:val="22"/>
+          <w:szCs w:val="22"/>
+        </w:rPr>
+      </w:pPr>
+      <w:r>
+        <w:rPr>
+          <w:sz w:val="22"/>
+          <w:szCs w:val="22"/>
+        </w:rPr>
+        <w:drawing>
+          <wp:inline distT="0" distB="0" distL="0" distR="0" wp14:anchorId="03DAECD5" wp14:editId="2455D433">
+            <wp:extent cx="5612130" cy="2084070"/>
+            <wp:effectExtent l="0" t="0" r="7620" b="0"/>
+            <wp:docPr id="1554568457" name="Imagen 1" descr="Interfaz de usuario gráfica, Texto&#10;&#10;El contenido generado por IA puede ser incorrecto."/>
+            <wp:cNvGraphicFramePr>
+              <a:graphicFrameLocks xmlns:a="http://schemas.openxmlformats.org/drawingml/2006/main" noChangeAspect="1"/>
+            </wp:cNvGraphicFramePr>
+            <a:graphic xmlns:a="http://schemas.openxmlformats.org/drawingml/2006/main">
+              <a:graphicData uri="http://schemas.openxmlformats.org/drawingml/2006/picture">
+                <pic:pic xmlns:pic="http://schemas.openxmlformats.org/drawingml/2006/picture">
+                  <pic:nvPicPr>
+                    <pic:cNvPr id="1554568457" name="Imagen 1" descr="Interfaz de usuario gráfica, Texto&#10;&#10;El contenido generado por IA puede ser incorrecto."/>
+                    <pic:cNvPicPr/>
+                  </pic:nvPicPr>
+                  <pic:blipFill>
+                    <a:blip r:embed="rId25"/>
+                    <a:stretch>
+                      <a:fillRect/>
+                    </a:stretch>
+                  </pic:blipFill>
+                  <pic:spPr>
+                    <a:xfrm>
+                      <a:off x="0" y="0"/>
+                      <a:ext cx="5612130" cy="2084070"/>
+                    </a:xfrm>
+                    <a:prstGeom prst="rect">
+                      <a:avLst/>
+                    </a:prstGeom>
+                  </pic:spPr>
+                </pic:pic>
+              </a:graphicData>
+            </a:graphic>
+          </wp:inline>
+        </w:drawing>
+      </w:r>
+    </w:p>
+    <w:p>
+      <w:pPr>
+        <w:rPr>
+          <w:sz w:val="22"/>
+          <w:szCs w:val="22"/>
+        </w:rPr>
+      </w:pPr>
+    </w:p>
+    <w:p>
+      <w:pPr>
+        <w:rPr>
+          <w:sz w:val="22"/>
+          <w:szCs w:val="22"/>
+        </w:rPr>
+      </w:pPr>
+    </w:p>
+    <w:p>
+      <w:pPr>
+        <w:rPr>
+          <w:sz w:val="22"/>
+          <w:szCs w:val="22"/>
+        </w:rPr>
+      </w:pPr>
+    </w:p>
+    <w:p>
+      <w:pPr>
+        <w:rPr>
+          <w:sz w:val="22"/>
+          <w:szCs w:val="22"/>
+        </w:rPr>
+      </w:pPr>
+    </w:p>
+    <w:p>
+      <w:pPr>
+        <w:rPr>
+          <w:b/>
+          <w:bCs/>
+          <w:sz w:val="22"/>
+          <w:szCs w:val="22"/>
+        </w:rPr>
+      </w:pPr>
+      <w:r>
+        <w:rPr>
+          <w:b/>
+          <w:bCs/>
+          <w:sz w:val="22"/>
+          <w:szCs w:val="22"/>
+        </w:rPr>
+        <w:lastRenderedPageBreak/>
+        <w:t>9. TYPE: Ver el Contenido de Archivos</w:t>
+      </w:r>
+    </w:p>
+    <w:p>
+      <w:pPr>
+        <w:rPr>
+          <w:sz w:val="22"/>
+          <w:szCs w:val="22"/>
+        </w:rPr>
+      </w:pPr>
+      <w:r>
+        <w:rPr>
+          <w:sz w:val="22"/>
+          <w:szCs w:val="22"/>
+        </w:rPr>
+        <w:drawing>
+          <wp:inline distT="0" distB="0" distL="0" distR="0" wp14:anchorId="02F07BFE" wp14:editId="5F19178C">
+            <wp:extent cx="4045305" cy="3517098"/>
+            <wp:effectExtent l="0" t="0" r="0" b="7620"/>
+            <wp:docPr id="177391752" name="Imagen 1" descr="Texto&#10;&#10;El contenido generado por IA puede ser incorrecto."/>
+            <wp:cNvGraphicFramePr>
+              <a:graphicFrameLocks xmlns:a="http://schemas.openxmlformats.org/drawingml/2006/main" noChangeAspect="1"/>
+            </wp:cNvGraphicFramePr>
+            <a:graphic xmlns:a="http://schemas.openxmlformats.org/drawingml/2006/main">
+              <a:graphicData uri="http://schemas.openxmlformats.org/drawingml/2006/picture">
+                <pic:pic xmlns:pic="http://schemas.openxmlformats.org/drawingml/2006/picture">
+                  <pic:nvPicPr>
+                    <pic:cNvPr id="177391752" name="Imagen 1" descr="Texto&#10;&#10;El contenido generado por IA puede ser incorrecto."/>
+                    <pic:cNvPicPr/>
+                  </pic:nvPicPr>
+                  <pic:blipFill>
+                    <a:blip r:embed="rId26"/>
+                    <a:stretch>
+                      <a:fillRect/>
+                    </a:stretch>
+                  </pic:blipFill>
+                  <pic:spPr>
+                    <a:xfrm>
+                      <a:off x="0" y="0"/>
+                      <a:ext cx="4060265" cy="3530105"/>
+                    </a:xfrm>
+                    <a:prstGeom prst="rect">
+                      <a:avLst/>
+                    </a:prstGeom>
+                  </pic:spPr>
+                </pic:pic>
+              </a:graphicData>
+            </a:graphic>
+          </wp:inline>
+        </w:drawing>
+      </w:r>
+    </w:p>
+    <w:p>
+      <w:pPr>
+        <w:rPr>
+          <w:sz w:val="22"/>
+          <w:szCs w:val="22"/>
+        </w:rPr>
+      </w:pPr>
+      <w:r>
+        <w:rPr>
+          <w:sz w:val="22"/>
+          <w:szCs w:val="22"/>
+        </w:rPr>
+        <w:drawing>
+          <wp:inline distT="0" distB="0" distL="0" distR="0" wp14:anchorId="4C67610B" wp14:editId="5DC07F99">
+            <wp:extent cx="4696358" cy="1369904"/>
+            <wp:effectExtent l="0" t="0" r="0" b="1905"/>
+            <wp:docPr id="247257798" name="Imagen 1" descr="Texto&#10;&#10;El contenido generado por IA puede ser incorrecto."/>
+            <wp:cNvGraphicFramePr>
+              <a:graphicFrameLocks xmlns:a="http://schemas.openxmlformats.org/drawingml/2006/main" noChangeAspect="1"/>
+            </wp:cNvGraphicFramePr>
+            <a:graphic xmlns:a="http://schemas.openxmlformats.org/drawingml/2006/main">
+              <a:graphicData uri="http://schemas.openxmlformats.org/drawingml/2006/picture">
+                <pic:pic xmlns:pic="http://schemas.openxmlformats.org/drawingml/2006/picture">
+                  <pic:nvPicPr>
+                    <pic:cNvPr id="247257798" name="Imagen 1" descr="Texto&#10;&#10;El contenido generado por IA puede ser incorrecto."/>
+                    <pic:cNvPicPr/>
+                  </pic:nvPicPr>
+                  <pic:blipFill>
+                    <a:blip r:embed="rId27"/>
+                    <a:stretch>
+                      <a:fillRect/>
+                    </a:stretch>
+                  </pic:blipFill>
+                  <pic:spPr>
+                    <a:xfrm>
+                      <a:off x="0" y="0"/>
+                      <a:ext cx="4701631" cy="1371442"/>
+                    </a:xfrm>
+                    <a:prstGeom prst="rect">
+                      <a:avLst/>
+                    </a:prstGeom>
+                  </pic:spPr>
+                </pic:pic>
+              </a:graphicData>
+            </a:graphic>
+          </wp:inline>
+        </w:drawing>
+      </w:r>
+    </w:p>
+    <w:p>
+      <w:pPr>
+        <w:rPr>
+          <w:sz w:val="22"/>
+          <w:szCs w:val="22"/>
+        </w:rPr>
+      </w:pPr>
+      <w:r>
+        <w:rPr>
+          <w:sz w:val="22"/>
+          <w:szCs w:val="22"/>
+        </w:rPr>
+        <w:drawing>
+          <wp:inline distT="0" distB="0" distL="0" distR="0" wp14:anchorId="3A1AF2B6" wp14:editId="7DFDBE0A">
+            <wp:extent cx="4440326" cy="2630635"/>
+            <wp:effectExtent l="0" t="0" r="0" b="0"/>
+            <wp:docPr id="128988995" name="Imagen 1" descr="Texto&#10;&#10;El contenido generado por IA puede ser incorrecto."/>
+            <wp:cNvGraphicFramePr>
+              <a:graphicFrameLocks xmlns:a="http://schemas.openxmlformats.org/drawingml/2006/main" noChangeAspect="1"/>
+            </wp:cNvGraphicFramePr>
+            <a:graphic xmlns:a="http://schemas.openxmlformats.org/drawingml/2006/main">
+              <a:graphicData uri="http://schemas.openxmlformats.org/drawingml/2006/picture">
+                <pic:pic xmlns:pic="http://schemas.openxmlformats.org/drawingml/2006/picture">
+                  <pic:nvPicPr>
+                    <pic:cNvPr id="128988995" name="Imagen 1" descr="Texto&#10;&#10;El contenido generado por IA puede ser incorrecto."/>
+                    <pic:cNvPicPr/>
+                  </pic:nvPicPr>
+                  <pic:blipFill>
+                    <a:blip r:embed="rId28"/>
+                    <a:stretch>
+                      <a:fillRect/>
+                    </a:stretch>
+                  </pic:blipFill>
+                  <pic:spPr>
+                    <a:xfrm>
+                      <a:off x="0" y="0"/>
+                      <a:ext cx="4445941" cy="2633962"/>
+                    </a:xfrm>
+                    <a:prstGeom prst="rect">
+                      <a:avLst/>
+                    </a:prstGeom>
+                  </pic:spPr>
+                </pic:pic>
+              </a:graphicData>
+            </a:graphic>
+          </wp:inline>
+        </w:drawing>
+      </w:r>
+    </w:p>
+    <w:p>
+      <w:pPr>
+        <w:rPr>
+          <w:b/>
+          <w:bCs/>
+          <w:sz w:val="22"/>
+          <w:szCs w:val="22"/>
+        </w:rPr>
+      </w:pPr>
+      <w:r>
+        <w:rPr>
+          <w:b/>
+          <w:bCs/>
+          <w:sz w:val="22"/>
+          <w:szCs w:val="22"/>
+        </w:rPr>
+        <w:lastRenderedPageBreak/>
+        <w:t>10. TREE: Visualizar la Estructura de Directorios</w:t>
+      </w:r>
+    </w:p>
+    <w:p>
+      <w:pPr>
+        <w:rPr>
+          <w:b/>
+          <w:bCs/>
+          <w:sz w:val="22"/>
+          <w:szCs w:val="22"/>
+        </w:rPr>
+      </w:pPr>
+      <w:r>
+        <w:rPr>
+          <w:b/>
+          <w:bCs/>
+          <w:sz w:val="22"/>
+          <w:szCs w:val="22"/>
+        </w:rPr>
+        <w:drawing>
+          <wp:inline distT="0" distB="0" distL="0" distR="0" wp14:anchorId="4B77B6F8" wp14:editId="0CCCF896">
+            <wp:extent cx="3780649" cy="2106777"/>
+            <wp:effectExtent l="0" t="0" r="0" b="8255"/>
+            <wp:docPr id="401422290" name="Imagen 1" descr="Texto&#10;&#10;El contenido generado por IA puede ser incorrecto."/>
+            <wp:cNvGraphicFramePr>
+              <a:graphicFrameLocks xmlns:a="http://schemas.openxmlformats.org/drawingml/2006/main" noChangeAspect="1"/>
+            </wp:cNvGraphicFramePr>
+            <a:graphic xmlns:a="http://schemas.openxmlformats.org/drawingml/2006/main">
+              <a:graphicData uri="http://schemas.openxmlformats.org/drawingml/2006/picture">
+                <pic:pic xmlns:pic="http://schemas.openxmlformats.org/drawingml/2006/picture">
+                  <pic:nvPicPr>
+                    <pic:cNvPr id="401422290" name="Imagen 1" descr="Texto&#10;&#10;El contenido generado por IA puede ser incorrecto."/>
+                    <pic:cNvPicPr/>
+                  </pic:nvPicPr>
+                  <pic:blipFill>
+                    <a:blip r:embed="rId29"/>
+                    <a:stretch>
+                      <a:fillRect/>
+                    </a:stretch>
+                  </pic:blipFill>
+                  <pic:spPr>
+                    <a:xfrm>
+                      <a:off x="0" y="0"/>
+                      <a:ext cx="3791738" cy="2112956"/>
+                    </a:xfrm>
+                    <a:prstGeom prst="rect">
+                      <a:avLst/>
+                    </a:prstGeom>
+                  </pic:spPr>
+                </pic:pic>
+              </a:graphicData>
+            </a:graphic>
+          </wp:inline>
+        </w:drawing>
+      </w:r>
+    </w:p>
+    <w:p>
+      <w:pPr>
+        <w:rPr>
+          <w:sz w:val="22"/>
+          <w:szCs w:val="22"/>
+        </w:rPr>
+      </w:pPr>
+      <w:r>
+        <w:rPr>
+          <w:sz w:val="22"/>
+          <w:szCs w:val="22"/>
+        </w:rPr>
+        <w:drawing>
+          <wp:inline distT="0" distB="0" distL="0" distR="0" wp14:anchorId="1F50316E" wp14:editId="200DC3B5">
+            <wp:extent cx="3401568" cy="5170731"/>
+            <wp:effectExtent l="0" t="0" r="8890" b="0"/>
+            <wp:docPr id="200377023" name="Imagen 1" descr="Texto&#10;&#10;El contenido generado por IA puede ser incorrecto."/>
+            <wp:cNvGraphicFramePr>
+              <a:graphicFrameLocks xmlns:a="http://schemas.openxmlformats.org/drawingml/2006/main" noChangeAspect="1"/>
+            </wp:cNvGraphicFramePr>
+            <a:graphic xmlns:a="http://schemas.openxmlformats.org/drawingml/2006/main">
+              <a:graphicData uri="http://schemas.openxmlformats.org/drawingml/2006/picture">
+                <pic:pic xmlns:pic="http://schemas.openxmlformats.org/drawingml/2006/picture">
+                  <pic:nvPicPr>
+                    <pic:cNvPr id="200377023" name="Imagen 1" descr="Texto&#10;&#10;El contenido generado por IA puede ser incorrecto."/>
+                    <pic:cNvPicPr/>
+                  </pic:nvPicPr>
+                  <pic:blipFill>
+                    <a:blip r:embed="rId30"/>
+                    <a:stretch>
+                      <a:fillRect/>
+                    </a:stretch>
+                  </pic:blipFill>
+                  <pic:spPr>
+                    <a:xfrm>
+                      <a:off x="0" y="0"/>
+                      <a:ext cx="3409248" cy="5182406"/>
+                    </a:xfrm>
+                    <a:prstGeom prst="rect">
+                      <a:avLst/>
+                    </a:prstGeom>
+                  </pic:spPr>
+                </pic:pic>
+              </a:graphicData>
+            </a:graphic>
+          </wp:inline>
+        </w:drawing>
+      </w:r>
+    </w:p>
+    <w:p>
+      <w:pPr>
+        <w:rPr>
+          <w:sz w:val="22"/>
+          <w:szCs w:val="22"/>
+        </w:rPr>
+      </w:pPr>
+      <w:r>
+        <w:rPr>
+          <w:sz w:val="22"/>
+          <w:szCs w:val="22"/>
+        </w:rPr>
+        <w:drawing>
+          <wp:inline distT="0" distB="0" distL="0" distR="0" wp14:anchorId="5599EBDF" wp14:editId="4F7F0300">
+            <wp:extent cx="5612130" cy="263525"/>
+            <wp:effectExtent l="0" t="0" r="7620" b="3175"/>
+            <wp:docPr id="2001437163" name="Imagen 1"/>
+            <wp:cNvGraphicFramePr>
+              <a:graphicFrameLocks xmlns:a="http://schemas.openxmlformats.org/drawingml/2006/main" noChangeAspect="1"/>
+            </wp:cNvGraphicFramePr>
+            <a:graphic xmlns:a="http://schemas.openxmlformats.org/drawingml/2006/main">
+              <a:graphicData uri="http://schemas.openxmlformats.org/drawingml/2006/picture">
+                <pic:pic xmlns:pic="http://schemas.openxmlformats.org/drawingml/2006/picture">
+                  <pic:nvPicPr>
+                    <pic:cNvPr id="2001437163" name=""/>
+                    <pic:cNvPicPr/>
+                  </pic:nvPicPr>
+                  <pic:blipFill>
+                    <a:blip r:embed="rId31"/>
+                    <a:stretch>
+                      <a:fillRect/>
+                    </a:stretch>
+                  </pic:blipFill>
+                  <pic:spPr>
+                    <a:xfrm>
+                      <a:off x="0" y="0"/>
+                      <a:ext cx="5612130" cy="263525"/>
+                    </a:xfrm>
+                    <a:prstGeom prst="rect">
+                      <a:avLst/>
+                    </a:prstGeom>
+                  </pic:spPr>
+                </pic:pic>
+              </a:graphicData>
+            </a:graphic>
+          </wp:inline>
+        </w:drawing>
+      </w:r>
+    </w:p>
+    <w:p>
+      <w:pPr>
+        <w:rPr>
+          <w:b/>
+          <w:bCs/>
+          <w:sz w:val="22"/>
+          <w:szCs w:val="22"/>
+        </w:rPr>
+      </w:pPr>
+      <w:r>
+        <w:rPr>
+          <w:b/>
+          <w:bCs/>
+          <w:sz w:val="22"/>
+          <w:szCs w:val="22"/>
+        </w:rPr>
+        <w:lastRenderedPageBreak/>
+        <w:t>11. SUBST: Asignar Directorios a Letras de Unidad</w:t>
+      </w:r>
+    </w:p>
+    <w:p>
+      <w:pPr>
+        <w:rPr>
+          <w:sz w:val="22"/>
+          <w:szCs w:val="22"/>
+        </w:rPr>
+      </w:pPr>
+      <w:r>
+        <w:rPr>
+          <w:sz w:val="22"/>
+          <w:szCs w:val="22"/>
+        </w:rPr>
+        <w:drawing>
+          <wp:inline distT="0" distB="0" distL="0" distR="0" wp14:anchorId="01C59D0A" wp14:editId="34A4876E">
+            <wp:extent cx="5612130" cy="1322070"/>
+            <wp:effectExtent l="0" t="0" r="7620" b="0"/>
+            <wp:docPr id="1546242531" name="Imagen 1" descr="Texto&#10;&#10;El contenido generado por IA puede ser incorrecto."/>
+            <wp:cNvGraphicFramePr>
+              <a:graphicFrameLocks xmlns:a="http://schemas.openxmlformats.org/drawingml/2006/main" noChangeAspect="1"/>
+            </wp:cNvGraphicFramePr>
+            <a:graphic xmlns:a="http://schemas.openxmlformats.org/drawingml/2006/main">
+              <a:graphicData uri="http://schemas.openxmlformats.org/drawingml/2006/picture">
+                <pic:pic xmlns:pic="http://schemas.openxmlformats.org/drawingml/2006/picture">
+                  <pic:nvPicPr>
+                    <pic:cNvPr id="1546242531" name="Imagen 1" descr="Texto&#10;&#10;El contenido generado por IA puede ser incorrecto."/>
+                    <pic:cNvPicPr/>
+                  </pic:nvPicPr>
+                  <pic:blipFill>
+                    <a:blip r:embed="rId32"/>
+                    <a:stretch>
+                      <a:fillRect/>
+                    </a:stretch>
+                  </pic:blipFill>
+                  <pic:spPr>
+                    <a:xfrm>
+                      <a:off x="0" y="0"/>
+                      <a:ext cx="5612130" cy="1322070"/>
+                    </a:xfrm>
+                    <a:prstGeom prst="rect">
+                      <a:avLst/>
+                    </a:prstGeom>
+                  </pic:spPr>
+                </pic:pic>
+              </a:graphicData>
+            </a:graphic>
+          </wp:inline>
+        </w:drawing>
+      </w:r>
+    </w:p>
+    <w:p>
+      <w:pPr>
+        <w:rPr>
+          <w:sz w:val="22"/>
+          <w:szCs w:val="22"/>
+        </w:rPr>
+      </w:pPr>
+    </w:p>
+    <w:p>
+      <w:pPr>
+        <w:rPr>
+          <w:sz w:val="22"/>
+          <w:szCs w:val="22"/>
+        </w:rPr>
+      </w:pPr>
+    </w:p>
+    <w:p>
+      <w:pPr>
+        <w:rPr>
+          <w:sz w:val="22"/>
+          <w:szCs w:val="22"/>
+        </w:rPr>
+      </w:pPr>
+    </w:p>
+    <w:p>
+      <w:pPr>
+        <w:rPr>
+          <w:sz w:val="22"/>
+          <w:szCs w:val="22"/>
+        </w:rPr>
+      </w:pPr>
+    </w:p>
+    <w:p>
+      <w:pPr>
+        <w:rPr>
+          <w:sz w:val="22"/>
+          <w:szCs w:val="22"/>
+        </w:rPr>
+      </w:pPr>
+    </w:p>
+    <w:p>
+      <w:pPr>
+        <w:rPr>
+          <w:sz w:val="22"/>
+          <w:szCs w:val="22"/>
+        </w:rPr>
+      </w:pPr>
+    </w:p>
+    <w:p>
+      <w:pPr>
+        <w:rPr>
+          <w:sz w:val="22"/>
+          <w:szCs w:val="22"/>
+        </w:rPr>
+      </w:pPr>
+    </w:p>
+    <w:p>
+      <w:pPr>
+        <w:rPr>
+          <w:sz w:val="22"/>
+          <w:szCs w:val="22"/>
+        </w:rPr>
+      </w:pPr>
+    </w:p>
+    <w:p>
+      <w:pPr>
+        <w:rPr>
+          <w:sz w:val="22"/>
+          <w:szCs w:val="22"/>
+        </w:rPr>
+      </w:pPr>
+    </w:p>
+    <w:p>
+      <w:pPr>
+        <w:rPr>
+          <w:sz w:val="22"/>
+          <w:szCs w:val="22"/>
+        </w:rPr>
+      </w:pPr>
+    </w:p>
+    <w:p>
+      <w:pPr>
+        <w:rPr>
+          <w:sz w:val="22"/>
+          <w:szCs w:val="22"/>
+        </w:rPr>
+      </w:pPr>
+    </w:p>
+    <w:p>
+      <w:pPr>
+        <w:rPr>
+          <w:sz w:val="22"/>
+          <w:szCs w:val="22"/>
+        </w:rPr>
+      </w:pPr>
+    </w:p>
+    <w:p>
+      <w:pPr>
+        <w:rPr>
+          <w:sz w:val="22"/>
+          <w:szCs w:val="22"/>
+        </w:rPr>
+      </w:pPr>
+    </w:p>
+    <w:p>
+      <w:pPr>
+        <w:rPr>
+          <w:sz w:val="22"/>
+          <w:szCs w:val="22"/>
+        </w:rPr>
+      </w:pPr>
+    </w:p>
+    <w:p>
+      <w:pPr>
+        <w:rPr>
+          <w:sz w:val="22"/>
+          <w:szCs w:val="22"/>
+        </w:rPr>
+      </w:pPr>
+    </w:p>
+    <w:p>
+      <w:pPr>
+        <w:rPr>
+          <w:sz w:val="22"/>
+          <w:szCs w:val="22"/>
+        </w:rPr>
+      </w:pPr>
+    </w:p>
+    <w:p>
+      <w:pPr>
+        <w:rPr>
+          <w:sz w:val="22"/>
+          <w:szCs w:val="22"/>
+        </w:rPr>
+      </w:pPr>
+    </w:p>
+    <w:p>
+      <w:pPr>
+        <w:rPr>
+          <w:sz w:val="22"/>
+          <w:szCs w:val="22"/>
+        </w:rPr>
+      </w:pPr>
+    </w:p>
+    <w:p>
+      <w:pPr>
+        <w:rPr>
+          <w:sz w:val="22"/>
+          <w:szCs w:val="22"/>
+        </w:rPr>
+      </w:pPr>
+    </w:p>
+    <w:p>
+      <w:pPr>
+        <w:rPr>
+          <w:sz w:val="22"/>
+          <w:szCs w:val="22"/>
+        </w:rPr>
+      </w:pPr>
+    </w:p>
+    <w:p>
+      <w:pPr>
+        <w:rPr>
+          <w:sz w:val="22"/>
+          <w:szCs w:val="22"/>
+        </w:rPr>
+      </w:pPr>
+    </w:p>
+    <w:p>
+      <w:pPr>
+        <w:rPr>
+          <w:sz w:val="22"/>
+          <w:szCs w:val="22"/>
+        </w:rPr>
+      </w:pPr>
+    </w:p>
+    <w:p>
+      <w:pPr>
+        <w:rPr>
+          <w:b/>
+          <w:bCs/>
+          <w:sz w:val="52"/>
+          <w:szCs w:val="52"/>
+        </w:rPr>
+      </w:pPr>
+      <w:r>
+        <w:rPr>
+          <w:b/>
+          <w:bCs/>
+          <w:sz w:val="52"/>
+          <w:szCs w:val="52"/>
+        </w:rPr>
+        <w:lastRenderedPageBreak/>
+        <w:t>Batch</w:t>
+      </w:r>
+      <w:r>
+        <w:rPr>
+          <w:b/>
+          <w:bCs/>
+          <w:sz w:val="52"/>
+          <w:szCs w:val="52"/>
+        </w:rPr>
+        <w:t>:</w:t>
+      </w:r>
+    </w:p>
+    <w:p>
+      <w:pPr>
+        <w:rPr>
+          <w:sz w:val="22"/>
+          <w:szCs w:val="22"/>
+        </w:rPr>
+      </w:pPr>
+      <w:r>
+        <w:rPr>
+          <w:sz w:val="22"/>
+          <w:szCs w:val="22"/>
+        </w:rPr>
+        <w:t>Paso 1:</w:t>
+      </w:r>
+    </w:p>
+    <w:p>
+      <w:pPr>
+        <w:rPr>
+          <w:b/>
+          <w:bCs/>
+          <w:sz w:val="52"/>
+          <w:szCs w:val="52"/>
+        </w:rPr>
+      </w:pPr>
+      <w:r>
+        <w:rPr>
+          <w:b/>
+          <w:bCs/>
+          <w:sz w:val="52"/>
+          <w:szCs w:val="52"/>
+        </w:rPr>
+        <w:drawing>
+          <wp:inline distT="0" distB="0" distL="0" distR="0" wp14:anchorId="53276BB7" wp14:editId="2C21CBB0">
+            <wp:extent cx="5106113" cy="2467319"/>
+            <wp:effectExtent l="0" t="0" r="0" b="9525"/>
+            <wp:docPr id="205947937" name="Imagen 1" descr="Texto&#10;&#10;El contenido generado por IA puede ser incorrecto."/>
+            <wp:cNvGraphicFramePr>
+              <a:graphicFrameLocks xmlns:a="http://schemas.openxmlformats.org/drawingml/2006/main" noChangeAspect="1"/>
+            </wp:cNvGraphicFramePr>
+            <a:graphic xmlns:a="http://schemas.openxmlformats.org/drawingml/2006/main">
+              <a:graphicData uri="http://schemas.openxmlformats.org/drawingml/2006/picture">
+                <pic:pic xmlns:pic="http://schemas.openxmlformats.org/drawingml/2006/picture">
+                  <pic:nvPicPr>
+                    <pic:cNvPr id="205947937" name="Imagen 1" descr="Texto&#10;&#10;El contenido generado por IA puede ser incorrecto."/>
+                    <pic:cNvPicPr/>
+                  </pic:nvPicPr>
+                  <pic:blipFill>
+                    <a:blip r:embed="rId33"/>
+                    <a:stretch>
+                      <a:fillRect/>
+                    </a:stretch>
+                  </pic:blipFill>
+                  <pic:spPr>
+                    <a:xfrm>
+                      <a:off x="0" y="0"/>
+                      <a:ext cx="5106113" cy="2467319"/>
+                    </a:xfrm>
+                    <a:prstGeom prst="rect">
+                      <a:avLst/>
+                    </a:prstGeom>
+                  </pic:spPr>
+                </pic:pic>
+              </a:graphicData>
+            </a:graphic>
+          </wp:inline>
+        </w:drawing>
+      </w:r>
+    </w:p>
+    <w:p>
+      <w:pPr>
+        <w:rPr>
+          <w:sz w:val="22"/>
+          <w:szCs w:val="22"/>
+        </w:rPr>
+      </w:pPr>
+      <w:r>
+        <w:rPr>
+          <w:sz w:val="22"/>
+          <w:szCs w:val="22"/>
+        </w:rPr>
+        <w:t>Paso 2:</w:t>
+      </w:r>
+    </w:p>
+    <w:p>
+      <w:pPr>
+        <w:rPr>
+          <w:sz w:val="22"/>
+          <w:szCs w:val="22"/>
+        </w:rPr>
+      </w:pPr>
+      <w:r>
+        <w:rPr>
+          <w:sz w:val="22"/>
+          <w:szCs w:val="22"/>
+        </w:rPr>
+        <w:drawing>
+          <wp:inline distT="0" distB="0" distL="0" distR="0" wp14:anchorId="4AAF6785" wp14:editId="4F436EC2">
+            <wp:extent cx="4210527" cy="4206240"/>
+            <wp:effectExtent l="0" t="0" r="0" b="3810"/>
+            <wp:docPr id="563297970" name="Imagen 1" descr="Texto&#10;&#10;El contenido generado por IA puede ser incorrecto."/>
+            <wp:cNvGraphicFramePr>
+              <a:graphicFrameLocks xmlns:a="http://schemas.openxmlformats.org/drawingml/2006/main" noChangeAspect="1"/>
+            </wp:cNvGraphicFramePr>
+            <a:graphic xmlns:a="http://schemas.openxmlformats.org/drawingml/2006/main">
+              <a:graphicData uri="http://schemas.openxmlformats.org/drawingml/2006/picture">
+                <pic:pic xmlns:pic="http://schemas.openxmlformats.org/drawingml/2006/picture">
+                  <pic:nvPicPr>
+                    <pic:cNvPr id="563297970" name="Imagen 1" descr="Texto&#10;&#10;El contenido generado por IA puede ser incorrecto."/>
+                    <pic:cNvPicPr/>
+                  </pic:nvPicPr>
+                  <pic:blipFill>
+                    <a:blip r:embed="rId34"/>
+                    <a:stretch>
+                      <a:fillRect/>
+                    </a:stretch>
+                  </pic:blipFill>
+                  <pic:spPr>
+                    <a:xfrm>
+                      <a:off x="0" y="0"/>
+                      <a:ext cx="4214326" cy="4210036"/>
+                    </a:xfrm>
+                    <a:prstGeom prst="rect">
+                      <a:avLst/>
+                    </a:prstGeom>
+                  </pic:spPr>
+                </pic:pic>
+              </a:graphicData>
+            </a:graphic>
+          </wp:inline>
+        </w:drawing>
+      </w:r>
+    </w:p>
+    <w:p>
+      <w:pPr>
+        <w:rPr>
+          <w:sz w:val="22"/>
+          <w:szCs w:val="22"/>
+        </w:rPr>
+      </w:pPr>
+      <w:r>
+        <w:rPr>
+          <w:sz w:val="22"/>
+          <w:szCs w:val="22"/>
+        </w:rPr>
+        <w:lastRenderedPageBreak/>
+        <w:t>Paso 3:</w:t>
+      </w:r>
+    </w:p>
+    <w:p>
+      <w:pPr>
+        <w:rPr>
+          <w:sz w:val="22"/>
+          <w:szCs w:val="22"/>
+        </w:rPr>
+      </w:pPr>
+      <w:r>
+        <w:rPr>
+          <w:sz w:val="22"/>
+          <w:szCs w:val="22"/>
+        </w:rPr>
+        <w:drawing>
+          <wp:inline distT="0" distB="0" distL="0" distR="0" wp14:anchorId="012B0357" wp14:editId="0ABE9611">
+            <wp:extent cx="5612130" cy="4671060"/>
+            <wp:effectExtent l="0" t="0" r="7620" b="0"/>
+            <wp:docPr id="1910897346" name="Imagen 1" descr="Texto&#10;&#10;El contenido generado por IA puede ser incorrecto."/>
+            <wp:cNvGraphicFramePr>
+              <a:graphicFrameLocks xmlns:a="http://schemas.openxmlformats.org/drawingml/2006/main" noChangeAspect="1"/>
+            </wp:cNvGraphicFramePr>
+            <a:graphic xmlns:a="http://schemas.openxmlformats.org/drawingml/2006/main">
+              <a:graphicData uri="http://schemas.openxmlformats.org/drawingml/2006/picture">
+                <pic:pic xmlns:pic="http://schemas.openxmlformats.org/drawingml/2006/picture">
+                  <pic:nvPicPr>
+                    <pic:cNvPr id="1910897346" name="Imagen 1" descr="Texto&#10;&#10;El contenido generado por IA puede ser incorrecto."/>
+                    <pic:cNvPicPr/>
+                  </pic:nvPicPr>
+                  <pic:blipFill>
+                    <a:blip r:embed="rId35"/>
+                    <a:stretch>
+                      <a:fillRect/>
+                    </a:stretch>
+                  </pic:blipFill>
+                  <pic:spPr>
+                    <a:xfrm>
+                      <a:off x="0" y="0"/>
+                      <a:ext cx="5612130" cy="4671060"/>
+                    </a:xfrm>
+                    <a:prstGeom prst="rect">
+                      <a:avLst/>
+                    </a:prstGeom>
+                  </pic:spPr>
+                </pic:pic>
+              </a:graphicData>
+            </a:graphic>
+          </wp:inline>
+        </w:drawing>
+      </w:r>
+    </w:p>
+    <w:p>
+      <w:pPr>
+        <w:rPr>
+          <w:b/>
+          <w:bCs/>
+          <w:sz w:val="52"/>
+          <w:szCs w:val="52"/>
+        </w:rPr>
+      </w:pPr>
+    </w:p>
+    <w:p>
+      <w:pPr>
+        <w:rPr>
+          <w:b/>
+          <w:bCs/>
+          <w:sz w:val="52"/>
+          <w:szCs w:val="52"/>
+        </w:rPr>
+      </w:pPr>
+    </w:p>
+    <w:p>
+      <w:pPr>
+        <w:rPr>
+          <w:b/>
+          <w:bCs/>
+          <w:sz w:val="52"/>
+          <w:szCs w:val="52"/>
+        </w:rPr>
+      </w:pPr>
+    </w:p>
+    <w:p>
+      <w:pPr>
+        <w:rPr>
+          <w:b/>
+          <w:bCs/>
+          <w:sz w:val="52"/>
+          <w:szCs w:val="52"/>
+        </w:rPr>
+      </w:pPr>
+    </w:p>
+    <w:p>
+      <w:pPr>
+        <w:rPr>
+          <w:b/>
+          <w:bCs/>
+          <w:sz w:val="52"/>
+          <w:szCs w:val="52"/>
+        </w:rPr>
+      </w:pPr>
+    </w:p>
+    <w:p>
+      <w:pPr>
+        <w:rPr>
+          <w:b/>
+          <w:bCs/>
+          <w:sz w:val="52"/>
+          <w:szCs w:val="52"/>
+        </w:rPr>
+      </w:pPr>
+      <w:r>
+        <w:rPr>
+          <w:b/>
+          <w:bCs/>
+          <w:sz w:val="52"/>
+          <w:szCs w:val="52"/>
+        </w:rPr>
+        <w:lastRenderedPageBreak/>
+        <w:t xml:space="preserve">Taller: </w:t>
+      </w:r>
+      <w:r>
+        <w:rPr>
+          <w:b/>
+          <w:bCs/>
+          <w:sz w:val="52"/>
+          <w:szCs w:val="52"/>
+        </w:rPr>
+        <w:t>Personaliza tu Menú Interactivo</w:t>
+      </w:r>
+    </w:p>
+    <w:p>
+      <w:pPr>
+        <w:rPr>
+          <w:b/>
+          <w:bCs/>
+          <w:sz w:val="52"/>
+          <w:szCs w:val="52"/>
+        </w:rPr>
+      </w:pPr>
+      <w:r>
+        <w:rPr>
+          <w:b/>
+          <w:bCs/>
+          <w:sz w:val="52"/>
+          <w:szCs w:val="52"/>
+        </w:rPr>
+        <w:drawing>
+          <wp:inline distT="0" distB="0" distL="0" distR="0" wp14:anchorId="7BC56307" wp14:editId="25A46D3C">
+            <wp:extent cx="5612130" cy="1239520"/>
+            <wp:effectExtent l="0" t="0" r="7620" b="0"/>
+            <wp:docPr id="1529413509" name="Imagen 1" descr="Interfaz de usuario gráfica, Texto, Aplicación&#10;&#10;El contenido generado por IA puede ser incorrecto."/>
+            <wp:cNvGraphicFramePr>
+              <a:graphicFrameLocks xmlns:a="http://schemas.openxmlformats.org/drawingml/2006/main" noChangeAspect="1"/>
+            </wp:cNvGraphicFramePr>
+            <a:graphic xmlns:a="http://schemas.openxmlformats.org/drawingml/2006/main">
+              <a:graphicData uri="http://schemas.openxmlformats.org/drawingml/2006/picture">
+                <pic:pic xmlns:pic="http://schemas.openxmlformats.org/drawingml/2006/picture">
+                  <pic:nvPicPr>
+                    <pic:cNvPr id="1529413509" name="Imagen 1" descr="Interfaz de usuario gráfica, Texto, Aplicación&#10;&#10;El contenido generado por IA puede ser incorrecto."/>
+                    <pic:cNvPicPr/>
+                  </pic:nvPicPr>
+                  <pic:blipFill>
+                    <a:blip r:embed="rId36"/>
+                    <a:stretch>
+                      <a:fillRect/>
+                    </a:stretch>
+                  </pic:blipFill>
+                  <pic:spPr>
+                    <a:xfrm>
+                      <a:off x="0" y="0"/>
+                      <a:ext cx="5612130" cy="1239520"/>
+                    </a:xfrm>
+                    <a:prstGeom prst="rect">
+                      <a:avLst/>
+                    </a:prstGeom>
+                  </pic:spPr>
+                </pic:pic>
+              </a:graphicData>
+            </a:graphic>
+          </wp:inline>
+        </w:drawing>
+      </w:r>
+    </w:p>
+    <w:p>
+      <w:pPr>
+        <w:rPr>
+          <w:b/>
+          <w:bCs/>
+          <w:sz w:val="52"/>
+          <w:szCs w:val="52"/>
+        </w:rPr>
+      </w:pPr>
+    </w:p>
+    <w:p>
+      <w:pPr>
+        <w:rPr>
+          <w:b/>
+          <w:bCs/>
+          <w:sz w:val="52"/>
+          <w:szCs w:val="52"/>
+        </w:rPr>
+      </w:pPr>
+      <w:r>
+        <w:rPr>
+          <w:b/>
+          <w:bCs/>
+          <w:sz w:val="52"/>
+          <w:szCs w:val="52"/>
+        </w:rPr>
+        <w:drawing>
+          <wp:inline distT="0" distB="0" distL="0" distR="0" wp14:anchorId="605B3605" wp14:editId="6F514F93">
+            <wp:extent cx="1631289" cy="2955925"/>
+            <wp:effectExtent l="0" t="0" r="7620" b="0"/>
+            <wp:docPr id="1013567267" name="Imagen 1" descr="Texto&#10;&#10;El contenido generado por IA puede ser incorrecto."/>
+            <wp:cNvGraphicFramePr>
+              <a:graphicFrameLocks xmlns:a="http://schemas.openxmlformats.org/drawingml/2006/main" noChangeAspect="1"/>
+            </wp:cNvGraphicFramePr>
+            <a:graphic xmlns:a="http://schemas.openxmlformats.org/drawingml/2006/main">
+              <a:graphicData uri="http://schemas.openxmlformats.org/drawingml/2006/picture">
+                <pic:pic xmlns:pic="http://schemas.openxmlformats.org/drawingml/2006/picture">
+                  <pic:nvPicPr>
+                    <pic:cNvPr id="1013567267" name="Imagen 1" descr="Texto&#10;&#10;El contenido generado por IA puede ser incorrecto."/>
+                    <pic:cNvPicPr/>
+                  </pic:nvPicPr>
+                  <pic:blipFill rotWithShape="1">
+                    <a:blip r:embed="rId37"/>
+                    <a:srcRect r="70933"/>
+                    <a:stretch>
+                      <a:fillRect/>
+                    </a:stretch>
+                  </pic:blipFill>
+                  <pic:spPr bwMode="auto">
+                    <a:xfrm>
+                      <a:off x="0" y="0"/>
+                      <a:ext cx="1631289" cy="2955925"/>
+                    </a:xfrm>
+                    <a:prstGeom prst="rect">
+                      <a:avLst/>
+                    </a:prstGeom>
+                    <a:ln>
+                      <a:noFill/>
+                    </a:ln>
+                    <a:extLst>
+                      <a:ext uri="{53640926-AAD7-44D8-BBD7-CCE9431645EC}">
+                        <a14:shadowObscured xmlns:a14="http://schemas.microsoft.com/office/drawing/2010/main"/>
+                      </a:ext>
+                    </a:extLst>
+                  </pic:spPr>
+                </pic:pic>
+              </a:graphicData>
+            </a:graphic>
+          </wp:inline>
+        </w:drawing>
+      </w:r>
+      <w:r>
+        <w:rPr>
+          <w:noProof/>
+        </w:rPr>
+        <w:t xml:space="preserve"> </w:t>
+      </w:r>
+    </w:p>
+    <w:p>
+      <w:pPr>
+        <w:rPr>
+          <w:b/>
+          <w:bCs/>
+          <w:sz w:val="52"/>
+          <w:szCs w:val="52"/>
+        </w:rPr>
+      </w:pPr>
+      <w:r>
+        <w:rPr>
+          <w:b/>
+          <w:bCs/>
+          <w:sz w:val="52"/>
+          <w:szCs w:val="52"/>
+        </w:rPr>
+        <w:drawing>
+          <wp:inline distT="0" distB="0" distL="0" distR="0" wp14:anchorId="2C3CBFBE" wp14:editId="3194B7A9">
+            <wp:extent cx="2640787" cy="1227455"/>
+            <wp:effectExtent l="0" t="0" r="7620" b="0"/>
+            <wp:docPr id="823108067" name="Imagen 1" descr="Texto&#10;&#10;El contenido generado por IA puede ser incorrecto."/>
+            <wp:cNvGraphicFramePr>
+              <a:graphicFrameLocks xmlns:a="http://schemas.openxmlformats.org/drawingml/2006/main" noChangeAspect="1"/>
+            </wp:cNvGraphicFramePr>
+            <a:graphic xmlns:a="http://schemas.openxmlformats.org/drawingml/2006/main">
+              <a:graphicData uri="http://schemas.openxmlformats.org/drawingml/2006/picture">
+                <pic:pic xmlns:pic="http://schemas.openxmlformats.org/drawingml/2006/picture">
+                  <pic:nvPicPr>
+                    <pic:cNvPr id="823108067" name="Imagen 1" descr="Texto&#10;&#10;El contenido generado por IA puede ser incorrecto."/>
+                    <pic:cNvPicPr/>
+                  </pic:nvPicPr>
+                  <pic:blipFill rotWithShape="1">
+                    <a:blip r:embed="rId38"/>
+                    <a:srcRect r="52945"/>
+                    <a:stretch>
+                      <a:fillRect/>
+                    </a:stretch>
+                  </pic:blipFill>
+                  <pic:spPr bwMode="auto">
+                    <a:xfrm>
+                      <a:off x="0" y="0"/>
+                      <a:ext cx="2640787" cy="1227455"/>
+                    </a:xfrm>
+                    <a:prstGeom prst="rect">
+                      <a:avLst/>
+                    </a:prstGeom>
+                    <a:ln>
+                      <a:noFill/>
+                    </a:ln>
+                    <a:extLst>
+                      <a:ext uri="{53640926-AAD7-44D8-BBD7-CCE9431645EC}">
+                        <a14:shadowObscured xmlns:a14="http://schemas.microsoft.com/office/drawing/2010/main"/>
+                      </a:ext>
+                    </a:extLst>
+                  </pic:spPr>
+                </pic:pic>
+              </a:graphicData>
+            </a:graphic>
+          </wp:inline>
+        </w:drawing>
+      </w:r>
+    </w:p>
+    <w:p>
+      <w:pPr>
+        <w:rPr>
+          <w:b/>
+          <w:bCs/>
+          <w:sz w:val="52"/>
+          <w:szCs w:val="52"/>
+        </w:rPr>
+      </w:pPr>
+    </w:p>
+    <w:p>
+      <w:pPr>
+        <w:rPr>
+          <w:sz w:val="22"/>
+          <w:szCs w:val="22"/>
+        </w:rPr>
+      </w:pPr>
+      <w:r>
+        <w:rPr>
+          <w:sz w:val="22"/>
+          <w:szCs w:val="22"/>
+        </w:rPr>
+        <w:lastRenderedPageBreak/>
+        <w:drawing>
+          <wp:inline distT="0" distB="0" distL="0" distR="0" wp14:anchorId="2237F915" wp14:editId="00E3ABB3">
+            <wp:extent cx="5612130" cy="3249295"/>
+            <wp:effectExtent l="0" t="0" r="7620" b="8255"/>
+            <wp:docPr id="2031590388" name="Imagen 1" descr="Texto&#10;&#10;El contenido generado por IA puede ser incorrecto."/>
+            <wp:cNvGraphicFramePr>
+              <a:graphicFrameLocks xmlns:a="http://schemas.openxmlformats.org/drawingml/2006/main" noChangeAspect="1"/>
+            </wp:cNvGraphicFramePr>
+            <a:graphic xmlns:a="http://schemas.openxmlformats.org/drawingml/2006/main">
+              <a:graphicData uri="http://schemas.openxmlformats.org/drawingml/2006/picture">
+                <pic:pic xmlns:pic="http://schemas.openxmlformats.org/drawingml/2006/picture">
+                  <pic:nvPicPr>
+                    <pic:cNvPr id="2031590388" name="Imagen 1" descr="Texto&#10;&#10;El contenido generado por IA puede ser incorrecto."/>
+                    <pic:cNvPicPr/>
+                  </pic:nvPicPr>
+                  <pic:blipFill>
+                    <a:blip r:embed="rId39"/>
+                    <a:stretch>
+                      <a:fillRect/>
+                    </a:stretch>
+                  </pic:blipFill>
+                  <pic:spPr>
+                    <a:xfrm>
+                      <a:off x="0" y="0"/>
+                      <a:ext cx="5612130" cy="3249295"/>
+                    </a:xfrm>
+                    <a:prstGeom prst="rect">
+                      <a:avLst/>
+                    </a:prstGeom>
+                  </pic:spPr>
+                </pic:pic>
+              </a:graphicData>
+            </a:graphic>
+          </wp:inline>
+        </w:drawing>
+      </w:r>
+    </w:p>
     <w:sectPr>
       <w:pgSz w:w="12240" w:h="15840"/>
       <w:pgMar w:top="1417" w:right="1701" w:bottom="1417" w:left="1701" w:header="708" w:footer="708" w:gutter="0"/>
@@ -616,7 +3661,6 @@
   <w:style w:type="character" w:default="1" w:styleId="Fuentedeprrafopredeter">
     <w:name w:val="Default Paragraph Font"/>
     <w:uiPriority w:val="1"/>
-    <w:semiHidden/>
     <w:unhideWhenUsed/>
   </w:style>
   <w:style w:type="table" w:default="1" w:styleId="Tablanormal">

</xml_diff>